<commit_message>
Version 2 with figures
More in completeness
</commit_message>
<xml_diff>
--- a/docx version/Chapter 1.docx
+++ b/docx version/Chapter 1.docx
@@ -29,6 +29,7 @@
     </w:p>
     <w:p>
       <w:pPr>
+        <w:wordWrap w:val="0"/>
         <w:jc w:val="right"/>
         <w:rPr>
           <w:rFonts w:ascii="宋体" w:eastAsia="宋体" w:hAnsi="宋体"/>
@@ -47,11 +48,19 @@
       </w:r>
       <w:r>
         <w:rPr>
-          <w:rFonts w:ascii="宋体" w:eastAsia="宋体" w:hAnsi="宋体"/>
-          <w:sz w:val="18"/>
-          <w:szCs w:val="18"/>
-        </w:rPr>
-        <w:t>列奥纳多·达·芬奇</w:t>
+          <w:rFonts w:ascii="宋体" w:eastAsia="宋体" w:hAnsi="宋体" w:hint="eastAsia"/>
+          <w:sz w:val="18"/>
+          <w:szCs w:val="18"/>
+        </w:rPr>
+        <w:t>L</w:t>
+      </w:r>
+      <w:r>
+        <w:rPr>
+          <w:rFonts w:ascii="宋体" w:eastAsia="宋体" w:hAnsi="宋体"/>
+          <w:sz w:val="18"/>
+          <w:szCs w:val="18"/>
+        </w:rPr>
+        <w:t>eonardo da Vinci</w:t>
       </w:r>
     </w:p>
     <w:p>
@@ -83,13 +92,334 @@
     <w:p>
       <w:pPr>
         <w:pStyle w:val="a3"/>
-        <w:ind w:left="480"/>
+        <w:ind w:left="480" w:firstLine="480"/>
         <w:jc w:val="left"/>
         <w:rPr>
           <w:rFonts w:ascii="宋体" w:eastAsia="宋体" w:hAnsi="宋体"/>
           <w:szCs w:val="21"/>
         </w:rPr>
       </w:pPr>
+      <w:r>
+        <w:rPr>
+          <w:rFonts w:ascii="宋体" w:eastAsia="宋体" w:hAnsi="宋体"/>
+          <w:noProof/>
+          <w:color w:val="595959" w:themeColor="text1" w:themeTint="A6"/>
+          <w:sz w:val="24"/>
+          <w:szCs w:val="24"/>
+        </w:rPr>
+        <mc:AlternateContent>
+          <mc:Choice Requires="wps">
+            <w:drawing>
+              <wp:anchor distT="45720" distB="45720" distL="114300" distR="114300" simplePos="0" relativeHeight="251659264" behindDoc="0" locked="0" layoutInCell="1" allowOverlap="1" wp14:anchorId="1F57FB1F" wp14:editId="1B73F722">
+                <wp:simplePos x="0" y="0"/>
+                <wp:positionH relativeFrom="column">
+                  <wp:posOffset>-1006898</wp:posOffset>
+                </wp:positionH>
+                <wp:positionV relativeFrom="paragraph">
+                  <wp:posOffset>265430</wp:posOffset>
+                </wp:positionV>
+                <wp:extent cx="1142789" cy="2624455"/>
+                <wp:effectExtent l="0" t="0" r="635" b="4445"/>
+                <wp:wrapNone/>
+                <wp:docPr id="217" name="文本框 2"/>
+                <wp:cNvGraphicFramePr>
+                  <a:graphicFrameLocks xmlns:a="http://schemas.openxmlformats.org/drawingml/2006/main"/>
+                </wp:cNvGraphicFramePr>
+                <a:graphic xmlns:a="http://schemas.openxmlformats.org/drawingml/2006/main">
+                  <a:graphicData uri="http://schemas.microsoft.com/office/word/2010/wordprocessingShape">
+                    <wps:wsp>
+                      <wps:cNvSpPr txBox="1">
+                        <a:spLocks noChangeArrowheads="1"/>
+                      </wps:cNvSpPr>
+                      <wps:spPr bwMode="auto">
+                        <a:xfrm>
+                          <a:off x="0" y="0"/>
+                          <a:ext cx="1142789" cy="2624455"/>
+                        </a:xfrm>
+                        <a:prstGeom prst="rect">
+                          <a:avLst/>
+                        </a:prstGeom>
+                        <a:solidFill>
+                          <a:schemeClr val="bg2"/>
+                        </a:solidFill>
+                        <a:ln w="9525">
+                          <a:noFill/>
+                          <a:miter lim="800000"/>
+                          <a:headEnd/>
+                          <a:tailEnd/>
+                        </a:ln>
+                      </wps:spPr>
+                      <wps:txbx>
+                        <w:txbxContent>
+                          <w:p>
+                            <w:pPr>
+                              <w:spacing w:line="200" w:lineRule="exact"/>
+                              <w:rPr>
+                                <w:b/>
+                                <w:sz w:val="18"/>
+                                <w:szCs w:val="18"/>
+                              </w:rPr>
+                            </w:pPr>
+                            <w:r>
+                              <w:rPr>
+                                <w:b/>
+                                <w:sz w:val="18"/>
+                                <w:szCs w:val="18"/>
+                              </w:rPr>
+                              <w:t>Leonardo da Vinci</w:t>
+                            </w:r>
+                          </w:p>
+                          <w:p>
+                            <w:pPr>
+                              <w:spacing w:line="200" w:lineRule="exact"/>
+                              <w:rPr>
+                                <w:rFonts w:hint="eastAsia"/>
+                                <w:sz w:val="15"/>
+                                <w:szCs w:val="15"/>
+                              </w:rPr>
+                            </w:pPr>
+                            <w:r>
+                              <w:rPr>
+                                <w:rFonts w:hint="eastAsia"/>
+                                <w:sz w:val="15"/>
+                                <w:szCs w:val="15"/>
+                              </w:rPr>
+                              <w:t>(</w:t>
+                            </w:r>
+                            <w:r>
+                              <w:rPr>
+                                <w:sz w:val="15"/>
+                                <w:szCs w:val="15"/>
+                              </w:rPr>
+                              <w:t>1452-1519)是</w:t>
+                            </w:r>
+                            <w:r>
+                              <w:rPr>
+                                <w:rFonts w:hint="eastAsia"/>
+                                <w:sz w:val="15"/>
+                                <w:szCs w:val="15"/>
+                              </w:rPr>
+                              <w:t>一位文艺复兴时期的建筑师，工程师，雕塑家，同时也是一名画家，创作了著名的《蒙娜丽莎的微笑》</w:t>
+                            </w:r>
+                          </w:p>
+                          <w:p>
+                            <w:pPr>
+                              <w:rPr>
+                                <w:rFonts w:hint="eastAsia"/>
+                                <w:b/>
+                                <w:sz w:val="18"/>
+                                <w:szCs w:val="18"/>
+                              </w:rPr>
+                            </w:pPr>
+                            <w:r>
+                              <w:rPr>
+                                <w:rFonts w:hint="eastAsia"/>
+                                <w:b/>
+                                <w:noProof/>
+                                <w:sz w:val="18"/>
+                                <w:szCs w:val="18"/>
+                              </w:rPr>
+                              <w:drawing>
+                                <wp:inline distT="0" distB="0" distL="0" distR="0" wp14:anchorId="7F5364AE" wp14:editId="562ED33C">
+                                  <wp:extent cx="1015200" cy="1458000"/>
+                                  <wp:effectExtent l="0" t="0" r="0" b="8890"/>
+                                  <wp:docPr id="11" name="图片 11"/>
+                                  <wp:cNvGraphicFramePr>
+                                    <a:graphicFrameLocks xmlns:a="http://schemas.openxmlformats.org/drawingml/2006/main" noChangeAspect="1"/>
+                                  </wp:cNvGraphicFramePr>
+                                  <a:graphic xmlns:a="http://schemas.openxmlformats.org/drawingml/2006/main">
+                                    <a:graphicData uri="http://schemas.openxmlformats.org/drawingml/2006/picture">
+                                      <pic:pic xmlns:pic="http://schemas.openxmlformats.org/drawingml/2006/picture">
+                                        <pic:nvPicPr>
+                                          <pic:cNvPr id="0" name="Picture 2"/>
+                                          <pic:cNvPicPr>
+                                            <a:picLocks noChangeAspect="1" noChangeArrowheads="1"/>
+                                          </pic:cNvPicPr>
+                                        </pic:nvPicPr>
+                                        <pic:blipFill>
+                                          <a:blip r:embed="rId6">
+                                            <a:extLst>
+                                              <a:ext uri="{28A0092B-C50C-407E-A947-70E740481C1C}">
+                                                <a14:useLocalDpi xmlns:a14="http://schemas.microsoft.com/office/drawing/2010/main" val="0"/>
+                                              </a:ext>
+                                            </a:extLst>
+                                          </a:blip>
+                                          <a:srcRect/>
+                                          <a:stretch>
+                                            <a:fillRect/>
+                                          </a:stretch>
+                                        </pic:blipFill>
+                                        <pic:spPr bwMode="auto">
+                                          <a:xfrm>
+                                            <a:off x="0" y="0"/>
+                                            <a:ext cx="1015200" cy="1458000"/>
+                                          </a:xfrm>
+                                          <a:prstGeom prst="rect">
+                                            <a:avLst/>
+                                          </a:prstGeom>
+                                          <a:noFill/>
+                                          <a:ln>
+                                            <a:noFill/>
+                                          </a:ln>
+                                        </pic:spPr>
+                                      </pic:pic>
+                                    </a:graphicData>
+                                  </a:graphic>
+                                </wp:inline>
+                              </w:drawing>
+                            </w:r>
+                          </w:p>
+                        </w:txbxContent>
+                      </wps:txbx>
+                      <wps:bodyPr rot="0" vert="horz" wrap="square" lIns="91440" tIns="45720" rIns="91440" bIns="45720" anchor="t" anchorCtr="0">
+                        <a:noAutofit/>
+                      </wps:bodyPr>
+                    </wps:wsp>
+                  </a:graphicData>
+                </a:graphic>
+                <wp14:sizeRelH relativeFrom="margin">
+                  <wp14:pctWidth>0</wp14:pctWidth>
+                </wp14:sizeRelH>
+                <wp14:sizeRelV relativeFrom="margin">
+                  <wp14:pctHeight>0</wp14:pctHeight>
+                </wp14:sizeRelV>
+              </wp:anchor>
+            </w:drawing>
+          </mc:Choice>
+          <mc:Fallback>
+            <w:pict>
+              <v:shapetype w14:anchorId="1F57FB1F" id="_x0000_t202" coordsize="21600,21600" o:spt="202" path="m,l,21600r21600,l21600,xe">
+                <v:stroke joinstyle="miter"/>
+                <v:path gradientshapeok="t" o:connecttype="rect"/>
+              </v:shapetype>
+              <v:shape id="文本框 2" o:spid="_x0000_s1026" type="#_x0000_t202" style="position:absolute;left:0;text-align:left;margin-left:-79.3pt;margin-top:20.9pt;width:90pt;height:206.65pt;z-index:251659264;visibility:visible;mso-wrap-style:square;mso-width-percent:0;mso-height-percent:0;mso-wrap-distance-left:9pt;mso-wrap-distance-top:3.6pt;mso-wrap-distance-right:9pt;mso-wrap-distance-bottom:3.6pt;mso-position-horizontal:absolute;mso-position-horizontal-relative:text;mso-position-vertical:absolute;mso-position-vertical-relative:text;mso-width-percent:0;mso-height-percent:0;mso-width-relative:margin;mso-height-relative:margin;v-text-anchor:top" o:gfxdata="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" fillcolor="#e7e6e6 [3214]" stroked="f">
+                <v:textbox>
+                  <w:txbxContent>
+                    <w:p>
+                      <w:pPr>
+                        <w:spacing w:line="200" w:lineRule="exact"/>
+                        <w:rPr>
+                          <w:b/>
+                          <w:sz w:val="18"/>
+                          <w:szCs w:val="18"/>
+                        </w:rPr>
+                      </w:pPr>
+                      <w:r>
+                        <w:rPr>
+                          <w:b/>
+                          <w:sz w:val="18"/>
+                          <w:szCs w:val="18"/>
+                        </w:rPr>
+                        <w:t>Leonardo da Vinci</w:t>
+                      </w:r>
+                    </w:p>
+                    <w:p>
+                      <w:pPr>
+                        <w:spacing w:line="200" w:lineRule="exact"/>
+                        <w:rPr>
+                          <w:rFonts w:hint="eastAsia"/>
+                          <w:sz w:val="15"/>
+                          <w:szCs w:val="15"/>
+                        </w:rPr>
+                      </w:pPr>
+                      <w:r>
+                        <w:rPr>
+                          <w:rFonts w:hint="eastAsia"/>
+                          <w:sz w:val="15"/>
+                          <w:szCs w:val="15"/>
+                        </w:rPr>
+                        <w:t>(</w:t>
+                      </w:r>
+                      <w:r>
+                        <w:rPr>
+                          <w:sz w:val="15"/>
+                          <w:szCs w:val="15"/>
+                        </w:rPr>
+                        <w:t>1452-1519)是</w:t>
+                      </w:r>
+                      <w:r>
+                        <w:rPr>
+                          <w:rFonts w:hint="eastAsia"/>
+                          <w:sz w:val="15"/>
+                          <w:szCs w:val="15"/>
+                        </w:rPr>
+                        <w:t>一位文艺复兴时期的建筑师，工程师，雕塑家，同时也是一名画家，创作了著名的《蒙娜丽莎的微笑》</w:t>
+                      </w:r>
+                    </w:p>
+                    <w:p>
+                      <w:pPr>
+                        <w:rPr>
+                          <w:rFonts w:hint="eastAsia"/>
+                          <w:b/>
+                          <w:sz w:val="18"/>
+                          <w:szCs w:val="18"/>
+                        </w:rPr>
+                      </w:pPr>
+                      <w:r>
+                        <w:rPr>
+                          <w:rFonts w:hint="eastAsia"/>
+                          <w:b/>
+                          <w:noProof/>
+                          <w:sz w:val="18"/>
+                          <w:szCs w:val="18"/>
+                        </w:rPr>
+                        <w:drawing>
+                          <wp:inline distT="0" distB="0" distL="0" distR="0" wp14:anchorId="7F5364AE" wp14:editId="562ED33C">
+                            <wp:extent cx="1015200" cy="1458000"/>
+                            <wp:effectExtent l="0" t="0" r="0" b="8890"/>
+                            <wp:docPr id="11" name="图片 11"/>
+                            <wp:cNvGraphicFramePr>
+                              <a:graphicFrameLocks xmlns:a="http://schemas.openxmlformats.org/drawingml/2006/main" noChangeAspect="1"/>
+                            </wp:cNvGraphicFramePr>
+                            <a:graphic xmlns:a="http://schemas.openxmlformats.org/drawingml/2006/main">
+                              <a:graphicData uri="http://schemas.openxmlformats.org/drawingml/2006/picture">
+                                <pic:pic xmlns:pic="http://schemas.openxmlformats.org/drawingml/2006/picture">
+                                  <pic:nvPicPr>
+                                    <pic:cNvPr id="0" name="Picture 2"/>
+                                    <pic:cNvPicPr>
+                                      <a:picLocks noChangeAspect="1" noChangeArrowheads="1"/>
+                                    </pic:cNvPicPr>
+                                  </pic:nvPicPr>
+                                  <pic:blipFill>
+                                    <a:blip r:embed="rId6">
+                                      <a:extLst>
+                                        <a:ext uri="{28A0092B-C50C-407E-A947-70E740481C1C}">
+                                          <a14:useLocalDpi xmlns:a14="http://schemas.microsoft.com/office/drawing/2010/main" val="0"/>
+                                        </a:ext>
+                                      </a:extLst>
+                                    </a:blip>
+                                    <a:srcRect/>
+                                    <a:stretch>
+                                      <a:fillRect/>
+                                    </a:stretch>
+                                  </pic:blipFill>
+                                  <pic:spPr bwMode="auto">
+                                    <a:xfrm>
+                                      <a:off x="0" y="0"/>
+                                      <a:ext cx="1015200" cy="1458000"/>
+                                    </a:xfrm>
+                                    <a:prstGeom prst="rect">
+                                      <a:avLst/>
+                                    </a:prstGeom>
+                                    <a:noFill/>
+                                    <a:ln>
+                                      <a:noFill/>
+                                    </a:ln>
+                                  </pic:spPr>
+                                </pic:pic>
+                              </a:graphicData>
+                            </a:graphic>
+                          </wp:inline>
+                        </w:drawing>
+                      </w:r>
+                    </w:p>
+                  </w:txbxContent>
+                </v:textbox>
+              </v:shape>
+            </w:pict>
+          </mc:Fallback>
+        </mc:AlternateContent>
+      </w:r>
       <w:r>
         <w:rPr>
           <w:rFonts w:ascii="宋体" w:eastAsia="宋体" w:hAnsi="宋体" w:hint="eastAsia"/>
@@ -562,7 +892,7 @@
         <w:autoSpaceDE w:val="0"/>
         <w:autoSpaceDN w:val="0"/>
         <w:adjustRightInd w:val="0"/>
-        <w:ind w:left="480" w:firstLineChars="200" w:firstLine="420"/>
+        <w:ind w:left="480" w:firstLineChars="200" w:firstLine="480"/>
         <w:jc w:val="left"/>
         <w:rPr>
           <w:rFonts w:ascii="宋体" w:eastAsia="宋体" w:hAnsi="宋体"/>
@@ -571,6 +901,290 @@
       </w:pPr>
       <w:r>
         <w:rPr>
+          <w:rFonts w:ascii="宋体" w:eastAsia="宋体" w:hAnsi="宋体"/>
+          <w:noProof/>
+          <w:color w:val="595959" w:themeColor="text1" w:themeTint="A6"/>
+          <w:sz w:val="24"/>
+          <w:szCs w:val="24"/>
+        </w:rPr>
+        <mc:AlternateContent>
+          <mc:Choice Requires="wps">
+            <w:drawing>
+              <wp:anchor distT="45720" distB="45720" distL="114300" distR="114300" simplePos="0" relativeHeight="251661312" behindDoc="0" locked="0" layoutInCell="1" allowOverlap="1" wp14:anchorId="75956852" wp14:editId="1E3D869D">
+                <wp:simplePos x="0" y="0"/>
+                <wp:positionH relativeFrom="leftMargin">
+                  <wp:posOffset>135255</wp:posOffset>
+                </wp:positionH>
+                <wp:positionV relativeFrom="paragraph">
+                  <wp:posOffset>1180888</wp:posOffset>
+                </wp:positionV>
+                <wp:extent cx="1142789" cy="2116667"/>
+                <wp:effectExtent l="0" t="0" r="635" b="0"/>
+                <wp:wrapNone/>
+                <wp:docPr id="3" name="文本框 2"/>
+                <wp:cNvGraphicFramePr>
+                  <a:graphicFrameLocks xmlns:a="http://schemas.openxmlformats.org/drawingml/2006/main"/>
+                </wp:cNvGraphicFramePr>
+                <a:graphic xmlns:a="http://schemas.openxmlformats.org/drawingml/2006/main">
+                  <a:graphicData uri="http://schemas.microsoft.com/office/word/2010/wordprocessingShape">
+                    <wps:wsp>
+                      <wps:cNvSpPr txBox="1">
+                        <a:spLocks noChangeArrowheads="1"/>
+                      </wps:cNvSpPr>
+                      <wps:spPr bwMode="auto">
+                        <a:xfrm>
+                          <a:off x="0" y="0"/>
+                          <a:ext cx="1142789" cy="2116667"/>
+                        </a:xfrm>
+                        <a:prstGeom prst="rect">
+                          <a:avLst/>
+                        </a:prstGeom>
+                        <a:solidFill>
+                          <a:schemeClr val="bg2"/>
+                        </a:solidFill>
+                        <a:ln w="9525">
+                          <a:noFill/>
+                          <a:miter lim="800000"/>
+                          <a:headEnd/>
+                          <a:tailEnd/>
+                        </a:ln>
+                      </wps:spPr>
+                      <wps:txbx>
+                        <w:txbxContent>
+                          <w:p>
+                            <w:pPr>
+                              <w:spacing w:line="200" w:lineRule="exact"/>
+                              <w:rPr>
+                                <w:rFonts w:hint="eastAsia"/>
+                                <w:sz w:val="15"/>
+                                <w:szCs w:val="15"/>
+                              </w:rPr>
+                            </w:pPr>
+                            <w:r>
+                              <w:rPr>
+                                <w:sz w:val="15"/>
+                                <w:szCs w:val="15"/>
+                              </w:rPr>
+                              <w:t>我们</w:t>
+                            </w:r>
+                            <w:r>
+                              <w:rPr>
+                                <w:rFonts w:hint="eastAsia"/>
+                                <w:sz w:val="15"/>
+                                <w:szCs w:val="15"/>
+                              </w:rPr>
+                              <w:t>在页边加入了侧边栏，是希望能在里面放入一些有趣的评论。比如，</w:t>
+                            </w:r>
+                            <w:r>
+                              <w:rPr>
+                                <w:rFonts w:hint="eastAsia"/>
+                                <w:sz w:val="15"/>
+                                <w:szCs w:val="15"/>
+                              </w:rPr>
+                              <w:t>RISC-V</w:t>
+                            </w:r>
+                            <w:r>
+                              <w:rPr>
+                                <w:sz w:val="15"/>
+                                <w:szCs w:val="15"/>
+                              </w:rPr>
+                              <w:t>最初</w:t>
+                            </w:r>
+                            <w:r>
+                              <w:rPr>
+                                <w:rFonts w:hint="eastAsia"/>
+                                <w:sz w:val="15"/>
+                                <w:szCs w:val="15"/>
+                              </w:rPr>
+                              <w:t>是为加州大学伯克利分校的内部研究和</w:t>
+                            </w:r>
+                            <w:r>
+                              <w:rPr>
+                                <w:rFonts w:hint="eastAsia"/>
+                                <w:sz w:val="15"/>
+                                <w:szCs w:val="15"/>
+                              </w:rPr>
+                              <w:t>课程开发的。外部人员的使用使它变得开放。RISC-V</w:t>
+                            </w:r>
+                            <w:r>
+                              <w:rPr>
+                                <w:sz w:val="15"/>
+                                <w:szCs w:val="15"/>
+                              </w:rPr>
+                              <w:t>架构师</w:t>
+                            </w:r>
+                            <w:r>
+                              <w:rPr>
+                                <w:rFonts w:hint="eastAsia"/>
+                                <w:sz w:val="15"/>
+                                <w:szCs w:val="15"/>
+                              </w:rPr>
+                              <w:t>在开始收到有关网上ISA</w:t>
+                            </w:r>
+                            <w:r>
+                              <w:rPr>
+                                <w:sz w:val="15"/>
+                                <w:szCs w:val="15"/>
+                              </w:rPr>
+                              <w:t>课程</w:t>
+                            </w:r>
+                            <w:r>
+                              <w:rPr>
+                                <w:rFonts w:hint="eastAsia"/>
+                                <w:sz w:val="15"/>
+                                <w:szCs w:val="15"/>
+                              </w:rPr>
+                              <w:t>变化的投诉时就了解到了来自外部的兴。只有在架构师理解了需求之后，他们才会尝试把它变为一个开放的ISA</w:t>
+                            </w:r>
+                            <w:r>
+                              <w:rPr>
+                                <w:sz w:val="15"/>
+                                <w:szCs w:val="15"/>
+                              </w:rPr>
+                              <w:t>标准</w:t>
+                            </w:r>
+                            <w:r>
+                              <w:rPr>
+                                <w:rFonts w:hint="eastAsia"/>
+                                <w:sz w:val="15"/>
+                                <w:szCs w:val="15"/>
+                              </w:rPr>
+                              <w:t>。</w:t>
+                            </w:r>
+                          </w:p>
+                        </w:txbxContent>
+                      </wps:txbx>
+                      <wps:bodyPr rot="0" vert="horz" wrap="square" lIns="91440" tIns="45720" rIns="91440" bIns="45720" anchor="t" anchorCtr="0">
+                        <a:noAutofit/>
+                      </wps:bodyPr>
+                    </wps:wsp>
+                  </a:graphicData>
+                </a:graphic>
+                <wp14:sizeRelH relativeFrom="margin">
+                  <wp14:pctWidth>0</wp14:pctWidth>
+                </wp14:sizeRelH>
+                <wp14:sizeRelV relativeFrom="margin">
+                  <wp14:pctHeight>0</wp14:pctHeight>
+                </wp14:sizeRelV>
+              </wp:anchor>
+            </w:drawing>
+          </mc:Choice>
+          <mc:Fallback>
+            <w:pict>
+              <v:shape w14:anchorId="75956852" id="_x0000_s1027" type="#_x0000_t202" style="position:absolute;left:0;text-align:left;margin-left:10.65pt;margin-top:93pt;width:90pt;height:166.65pt;z-index:251661312;visibility:visible;mso-wrap-style:square;mso-width-percent:0;mso-height-percent:0;mso-wrap-distance-left:9pt;mso-wrap-distance-top:3.6pt;mso-wrap-distance-right:9pt;mso-wrap-distance-bottom:3.6pt;mso-position-horizontal:absolute;mso-position-horizontal-relative:left-margin-area;mso-position-vertical:absolute;mso-position-vertical-relative:text;mso-width-percent:0;mso-height-percent:0;mso-width-relative:margin;mso-height-relative:margin;v-text-anchor:top" o:gfxdata="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" fillcolor="#e7e6e6 [3214]" stroked="f">
+                <v:textbox>
+                  <w:txbxContent>
+                    <w:p>
+                      <w:pPr>
+                        <w:spacing w:line="200" w:lineRule="exact"/>
+                        <w:rPr>
+                          <w:rFonts w:hint="eastAsia"/>
+                          <w:sz w:val="15"/>
+                          <w:szCs w:val="15"/>
+                        </w:rPr>
+                      </w:pPr>
+                      <w:r>
+                        <w:rPr>
+                          <w:sz w:val="15"/>
+                          <w:szCs w:val="15"/>
+                        </w:rPr>
+                        <w:t>我们</w:t>
+                      </w:r>
+                      <w:r>
+                        <w:rPr>
+                          <w:rFonts w:hint="eastAsia"/>
+                          <w:sz w:val="15"/>
+                          <w:szCs w:val="15"/>
+                        </w:rPr>
+                        <w:t>在页边加入了侧边栏，是希望能在里面放入一些有趣的评论。比如，</w:t>
+                      </w:r>
+                      <w:r>
+                        <w:rPr>
+                          <w:rFonts w:hint="eastAsia"/>
+                          <w:sz w:val="15"/>
+                          <w:szCs w:val="15"/>
+                        </w:rPr>
+                        <w:t>RISC-V</w:t>
+                      </w:r>
+                      <w:r>
+                        <w:rPr>
+                          <w:sz w:val="15"/>
+                          <w:szCs w:val="15"/>
+                        </w:rPr>
+                        <w:t>最初</w:t>
+                      </w:r>
+                      <w:r>
+                        <w:rPr>
+                          <w:rFonts w:hint="eastAsia"/>
+                          <w:sz w:val="15"/>
+                          <w:szCs w:val="15"/>
+                        </w:rPr>
+                        <w:t>是为加州大学伯克利分校的内部研究和</w:t>
+                      </w:r>
+                      <w:r>
+                        <w:rPr>
+                          <w:rFonts w:hint="eastAsia"/>
+                          <w:sz w:val="15"/>
+                          <w:szCs w:val="15"/>
+                        </w:rPr>
+                        <w:t>课程开发的。外部人员的使用使它变得开放。RISC-V</w:t>
+                      </w:r>
+                      <w:r>
+                        <w:rPr>
+                          <w:sz w:val="15"/>
+                          <w:szCs w:val="15"/>
+                        </w:rPr>
+                        <w:t>架构师</w:t>
+                      </w:r>
+                      <w:r>
+                        <w:rPr>
+                          <w:rFonts w:hint="eastAsia"/>
+                          <w:sz w:val="15"/>
+                          <w:szCs w:val="15"/>
+                        </w:rPr>
+                        <w:t>在开始收到有关网上ISA</w:t>
+                      </w:r>
+                      <w:r>
+                        <w:rPr>
+                          <w:sz w:val="15"/>
+                          <w:szCs w:val="15"/>
+                        </w:rPr>
+                        <w:t>课程</w:t>
+                      </w:r>
+                      <w:r>
+                        <w:rPr>
+                          <w:rFonts w:hint="eastAsia"/>
+                          <w:sz w:val="15"/>
+                          <w:szCs w:val="15"/>
+                        </w:rPr>
+                        <w:t>变化的投诉时就了解到了来自外部的兴。只有在架构师理解了需求之后，他们才会尝试把它变为一个开放的ISA</w:t>
+                      </w:r>
+                      <w:r>
+                        <w:rPr>
+                          <w:sz w:val="15"/>
+                          <w:szCs w:val="15"/>
+                        </w:rPr>
+                        <w:t>标准</w:t>
+                      </w:r>
+                      <w:r>
+                        <w:rPr>
+                          <w:rFonts w:hint="eastAsia"/>
+                          <w:sz w:val="15"/>
+                          <w:szCs w:val="15"/>
+                        </w:rPr>
+                        <w:t>。</w:t>
+                      </w:r>
+                    </w:p>
+                  </w:txbxContent>
+                </v:textbox>
+                <w10:wrap anchorx="margin"/>
+              </v:shape>
+            </w:pict>
+          </mc:Fallback>
+        </mc:AlternateContent>
+      </w:r>
+      <w:r>
+        <w:rPr>
           <w:rFonts w:ascii="宋体" w:eastAsia="宋体" w:hAnsi="宋体" w:hint="eastAsia"/>
           <w:szCs w:val="21"/>
         </w:rPr>
@@ -597,19 +1211,6 @@
         </w:rPr>
         <w:t>Linux之于操作系统一样受欢迎。图1.1列出了RISC-V基金会最大的企业成员，作为其活力的证明。</w:t>
       </w:r>
-    </w:p>
-    <w:p>
-      <w:pPr>
-        <w:autoSpaceDE w:val="0"/>
-        <w:autoSpaceDN w:val="0"/>
-        <w:adjustRightInd w:val="0"/>
-        <w:ind w:left="480"/>
-        <w:jc w:val="left"/>
-        <w:rPr>
-          <w:rFonts w:ascii="宋体" w:eastAsia="宋体" w:hAnsi="宋体" w:hint="eastAsia"/>
-          <w:szCs w:val="21"/>
-        </w:rPr>
-      </w:pPr>
     </w:p>
     <w:p>
       <w:pPr>
@@ -618,8 +1219,923 @@
         <w:adjustRightInd w:val="0"/>
         <w:jc w:val="left"/>
         <w:rPr>
-          <w:rFonts w:ascii="宋体" w:eastAsia="宋体" w:hAnsi="宋体"/>
-          <w:szCs w:val="21"/>
+          <w:rFonts w:ascii="宋体" w:eastAsia="宋体" w:hAnsi="宋体" w:hint="eastAsia"/>
+          <w:szCs w:val="21"/>
+        </w:rPr>
+      </w:pPr>
+    </w:p>
+    <w:p>
+      <w:pPr>
+        <w:autoSpaceDE w:val="0"/>
+        <w:autoSpaceDN w:val="0"/>
+        <w:adjustRightInd w:val="0"/>
+        <w:ind w:left="510"/>
+        <w:jc w:val="center"/>
+        <w:rPr>
+          <w:rFonts w:ascii="宋体" w:eastAsia="宋体" w:hAnsi="宋体"/>
+          <w:szCs w:val="21"/>
+        </w:rPr>
+      </w:pPr>
+      <w:r>
+        <w:rPr>
+          <w:rFonts w:ascii="宋体" w:eastAsia="宋体" w:hAnsi="宋体"/>
+          <w:noProof/>
+          <w:szCs w:val="21"/>
+        </w:rPr>
+        <w:drawing>
+          <wp:inline distT="0" distB="0" distL="0" distR="0" wp14:anchorId="36CAF0DC" wp14:editId="66F97A96">
+            <wp:extent cx="4588934" cy="1224858"/>
+            <wp:effectExtent l="0" t="0" r="2540" b="0"/>
+            <wp:docPr id="5" name="图片 5"/>
+            <wp:cNvGraphicFramePr>
+              <a:graphicFrameLocks xmlns:a="http://schemas.openxmlformats.org/drawingml/2006/main" noChangeAspect="1"/>
+            </wp:cNvGraphicFramePr>
+            <a:graphic xmlns:a="http://schemas.openxmlformats.org/drawingml/2006/main">
+              <a:graphicData uri="http://schemas.openxmlformats.org/drawingml/2006/picture">
+                <pic:pic xmlns:pic="http://schemas.openxmlformats.org/drawingml/2006/picture">
+                  <pic:nvPicPr>
+                    <pic:cNvPr id="5" name="图1.1.PNG"/>
+                    <pic:cNvPicPr/>
+                  </pic:nvPicPr>
+                  <pic:blipFill>
+                    <a:blip r:embed="rId7" cstate="print">
+                      <a:extLst>
+                        <a:ext uri="{28A0092B-C50C-407E-A947-70E740481C1C}">
+                          <a14:useLocalDpi xmlns:a14="http://schemas.microsoft.com/office/drawing/2010/main" val="0"/>
+                        </a:ext>
+                      </a:extLst>
+                    </a:blip>
+                    <a:stretch>
+                      <a:fillRect/>
+                    </a:stretch>
+                  </pic:blipFill>
+                  <pic:spPr>
+                    <a:xfrm>
+                      <a:off x="0" y="0"/>
+                      <a:ext cx="4634802" cy="1237101"/>
+                    </a:xfrm>
+                    <a:prstGeom prst="rect">
+                      <a:avLst/>
+                    </a:prstGeom>
+                  </pic:spPr>
+                </pic:pic>
+              </a:graphicData>
+            </a:graphic>
+          </wp:inline>
+        </w:drawing>
+      </w:r>
+    </w:p>
+    <w:p>
+      <w:pPr>
+        <w:autoSpaceDE w:val="0"/>
+        <w:autoSpaceDN w:val="0"/>
+        <w:adjustRightInd w:val="0"/>
+        <w:ind w:left="840"/>
+        <w:rPr>
+          <w:rFonts w:ascii="宋体" w:eastAsia="宋体" w:hAnsi="宋体"/>
+          <w:b/>
+          <w:sz w:val="18"/>
+          <w:szCs w:val="18"/>
+        </w:rPr>
+      </w:pPr>
+      <w:r>
+        <w:rPr>
+          <w:rFonts w:ascii="宋体" w:eastAsia="宋体" w:hAnsi="宋体" w:hint="eastAsia"/>
+          <w:b/>
+          <w:sz w:val="18"/>
+          <w:szCs w:val="18"/>
+        </w:rPr>
+        <w:t>图1.1：</w:t>
+      </w:r>
+      <w:r>
+        <w:rPr>
+          <w:rFonts w:ascii="宋体" w:eastAsia="宋体" w:hAnsi="宋体"/>
+          <w:b/>
+          <w:sz w:val="18"/>
+          <w:szCs w:val="18"/>
+        </w:rPr>
+        <w:t>2017年5月第六届RISC-V研讨会上RISC-V基金会的企业成员按年销售额排名。</w:t>
+      </w:r>
+      <w:r>
+        <w:rPr>
+          <w:rFonts w:ascii="宋体" w:eastAsia="宋体" w:hAnsi="宋体" w:hint="eastAsia"/>
+          <w:b/>
+          <w:sz w:val="18"/>
+          <w:szCs w:val="18"/>
+        </w:rPr>
+        <w:t>左栏公司的年销售额均超过</w:t>
+      </w:r>
+      <w:r>
+        <w:rPr>
+          <w:rFonts w:ascii="宋体" w:eastAsia="宋体" w:hAnsi="宋体"/>
+          <w:b/>
+          <w:sz w:val="18"/>
+          <w:szCs w:val="18"/>
+        </w:rPr>
+        <w:t>50</w:t>
+      </w:r>
+      <w:r>
+        <w:rPr>
+          <w:rFonts w:ascii="宋体" w:eastAsia="宋体" w:hAnsi="宋体" w:hint="eastAsia"/>
+          <w:b/>
+          <w:sz w:val="18"/>
+          <w:szCs w:val="18"/>
+        </w:rPr>
+        <w:t>0</w:t>
+      </w:r>
+      <w:r>
+        <w:rPr>
+          <w:rFonts w:ascii="宋体" w:eastAsia="宋体" w:hAnsi="宋体"/>
+          <w:b/>
+          <w:sz w:val="18"/>
+          <w:szCs w:val="18"/>
+        </w:rPr>
+        <w:t>亿美元，中间栏目公司的销售额低于5</w:t>
+      </w:r>
+      <w:r>
+        <w:rPr>
+          <w:rFonts w:ascii="宋体" w:eastAsia="宋体" w:hAnsi="宋体" w:hint="eastAsia"/>
+          <w:b/>
+          <w:sz w:val="18"/>
+          <w:szCs w:val="18"/>
+        </w:rPr>
+        <w:t>0</w:t>
+      </w:r>
+      <w:r>
+        <w:rPr>
+          <w:rFonts w:ascii="宋体" w:eastAsia="宋体" w:hAnsi="宋体"/>
+          <w:b/>
+          <w:sz w:val="18"/>
+          <w:szCs w:val="18"/>
+        </w:rPr>
+        <w:t>0亿美元但超过</w:t>
+      </w:r>
+      <w:r>
+        <w:rPr>
+          <w:rFonts w:ascii="宋体" w:eastAsia="宋体" w:hAnsi="宋体" w:hint="eastAsia"/>
+          <w:b/>
+          <w:sz w:val="18"/>
+          <w:szCs w:val="18"/>
+        </w:rPr>
+        <w:t>50亿</w:t>
+      </w:r>
+      <w:r>
+        <w:rPr>
+          <w:rFonts w:ascii="宋体" w:eastAsia="宋体" w:hAnsi="宋体"/>
+          <w:b/>
+          <w:sz w:val="18"/>
+          <w:szCs w:val="18"/>
+        </w:rPr>
+        <w:t>美元，右栏的销售额低于</w:t>
+      </w:r>
+      <w:r>
+        <w:rPr>
+          <w:rFonts w:ascii="宋体" w:eastAsia="宋体" w:hAnsi="宋体" w:hint="eastAsia"/>
+          <w:b/>
+          <w:sz w:val="18"/>
+          <w:szCs w:val="18"/>
+        </w:rPr>
+        <w:t>50亿</w:t>
+      </w:r>
+      <w:r>
+        <w:rPr>
+          <w:rFonts w:ascii="宋体" w:eastAsia="宋体" w:hAnsi="宋体"/>
+          <w:b/>
+          <w:sz w:val="18"/>
+          <w:szCs w:val="18"/>
+        </w:rPr>
+        <w:t>美元但超过</w:t>
+      </w:r>
+      <w:r>
+        <w:rPr>
+          <w:rFonts w:ascii="宋体" w:eastAsia="宋体" w:hAnsi="宋体" w:hint="eastAsia"/>
+          <w:b/>
+          <w:sz w:val="18"/>
+          <w:szCs w:val="18"/>
+        </w:rPr>
+        <w:t>5亿</w:t>
+      </w:r>
+      <w:r>
+        <w:rPr>
+          <w:rFonts w:ascii="宋体" w:eastAsia="宋体" w:hAnsi="宋体"/>
+          <w:b/>
+          <w:sz w:val="18"/>
+          <w:szCs w:val="18"/>
+        </w:rPr>
+        <w:t>美元。</w:t>
+      </w:r>
+      <w:r>
+        <w:rPr>
+          <w:rFonts w:ascii="宋体" w:eastAsia="宋体" w:hAnsi="宋体" w:hint="eastAsia"/>
+          <w:b/>
+          <w:sz w:val="18"/>
+          <w:szCs w:val="18"/>
+        </w:rPr>
+        <w:t>RISC-V</w:t>
+      </w:r>
+      <w:r>
+        <w:rPr>
+          <w:rFonts w:ascii="宋体" w:eastAsia="宋体" w:hAnsi="宋体"/>
+          <w:b/>
+          <w:sz w:val="18"/>
+          <w:szCs w:val="18"/>
+        </w:rPr>
+        <w:t>基金会包括另外25家小公司，5家初创公司（</w:t>
+      </w:r>
+      <w:proofErr w:type="spellStart"/>
+      <w:r>
+        <w:rPr>
+          <w:rFonts w:ascii="宋体" w:eastAsia="宋体" w:hAnsi="宋体"/>
+          <w:b/>
+          <w:sz w:val="18"/>
+          <w:szCs w:val="18"/>
+        </w:rPr>
+        <w:t>Antmicro</w:t>
+      </w:r>
+      <w:proofErr w:type="spellEnd"/>
+      <w:r>
+        <w:rPr>
+          <w:rFonts w:ascii="宋体" w:eastAsia="宋体" w:hAnsi="宋体"/>
+          <w:b/>
+          <w:sz w:val="18"/>
+          <w:szCs w:val="18"/>
+        </w:rPr>
+        <w:t xml:space="preserve"> Ltd，</w:t>
+      </w:r>
+      <w:proofErr w:type="spellStart"/>
+      <w:r>
+        <w:rPr>
+          <w:rFonts w:ascii="宋体" w:eastAsia="宋体" w:hAnsi="宋体"/>
+          <w:b/>
+          <w:sz w:val="18"/>
+          <w:szCs w:val="18"/>
+        </w:rPr>
+        <w:t>Blockstream</w:t>
+      </w:r>
+      <w:proofErr w:type="spellEnd"/>
+      <w:r>
+        <w:rPr>
+          <w:rFonts w:ascii="宋体" w:eastAsia="宋体" w:hAnsi="宋体"/>
+          <w:b/>
+          <w:sz w:val="18"/>
+          <w:szCs w:val="18"/>
+        </w:rPr>
+        <w:t>，Esperanto Technologies，</w:t>
+      </w:r>
+      <w:proofErr w:type="spellStart"/>
+      <w:r>
+        <w:rPr>
+          <w:rFonts w:ascii="宋体" w:eastAsia="宋体" w:hAnsi="宋体"/>
+          <w:b/>
+          <w:sz w:val="18"/>
+          <w:szCs w:val="18"/>
+        </w:rPr>
+        <w:t>Greenwaves</w:t>
+      </w:r>
+      <w:proofErr w:type="spellEnd"/>
+      <w:r>
+        <w:rPr>
+          <w:rFonts w:ascii="宋体" w:eastAsia="宋体" w:hAnsi="宋体"/>
+          <w:b/>
+          <w:sz w:val="18"/>
+          <w:szCs w:val="18"/>
+        </w:rPr>
+        <w:t xml:space="preserve"> Technologies和</w:t>
+      </w:r>
+      <w:proofErr w:type="spellStart"/>
+      <w:r>
+        <w:rPr>
+          <w:rFonts w:ascii="宋体" w:eastAsia="宋体" w:hAnsi="宋体"/>
+          <w:b/>
+          <w:sz w:val="18"/>
+          <w:szCs w:val="18"/>
+        </w:rPr>
+        <w:t>SiFive</w:t>
+      </w:r>
+      <w:proofErr w:type="spellEnd"/>
+      <w:r>
+        <w:rPr>
+          <w:rFonts w:ascii="宋体" w:eastAsia="宋体" w:hAnsi="宋体"/>
+          <w:b/>
+          <w:sz w:val="18"/>
+          <w:szCs w:val="18"/>
+        </w:rPr>
+        <w:t>），4家非营利组织（CSEM，Draper Laboratory，ICT和</w:t>
+      </w:r>
+      <w:proofErr w:type="spellStart"/>
+      <w:r>
+        <w:rPr>
+          <w:rFonts w:ascii="宋体" w:eastAsia="宋体" w:hAnsi="宋体"/>
+          <w:b/>
+          <w:sz w:val="18"/>
+          <w:szCs w:val="18"/>
+        </w:rPr>
+        <w:t>lowRISC</w:t>
+      </w:r>
+      <w:proofErr w:type="spellEnd"/>
+      <w:r>
+        <w:rPr>
+          <w:rFonts w:ascii="宋体" w:eastAsia="宋体" w:hAnsi="宋体"/>
+          <w:b/>
+          <w:sz w:val="18"/>
+          <w:szCs w:val="18"/>
+        </w:rPr>
+        <w:t xml:space="preserve">）和6所大学（ETH Zurich，IIT </w:t>
+      </w:r>
+      <w:r>
+        <w:rPr>
+          <w:rFonts w:ascii="宋体" w:eastAsia="宋体" w:hAnsi="宋体" w:hint="eastAsia"/>
+          <w:b/>
+          <w:sz w:val="18"/>
+          <w:szCs w:val="18"/>
+        </w:rPr>
+        <w:t>M</w:t>
+      </w:r>
+      <w:r>
+        <w:rPr>
+          <w:rFonts w:ascii="宋体" w:eastAsia="宋体" w:hAnsi="宋体"/>
+          <w:b/>
+          <w:sz w:val="18"/>
+          <w:szCs w:val="18"/>
+        </w:rPr>
+        <w:t>adras，National University of Defense Technology，Princeton和UC Berkeley</w:t>
+      </w:r>
+      <w:r>
+        <w:rPr>
+          <w:rFonts w:ascii="宋体" w:eastAsia="宋体" w:hAnsi="宋体" w:hint="eastAsia"/>
+          <w:b/>
+          <w:sz w:val="18"/>
+          <w:szCs w:val="18"/>
+        </w:rPr>
+        <w:t>）。</w:t>
+      </w:r>
+      <w:r>
+        <w:rPr>
+          <w:rFonts w:ascii="宋体" w:eastAsia="宋体" w:hAnsi="宋体"/>
+          <w:b/>
+          <w:sz w:val="18"/>
+          <w:szCs w:val="18"/>
+        </w:rPr>
+        <w:t xml:space="preserve"> 60个组织中的大多数总部</w:t>
+      </w:r>
+      <w:r>
+        <w:rPr>
+          <w:rFonts w:ascii="宋体" w:eastAsia="宋体" w:hAnsi="宋体" w:hint="eastAsia"/>
+          <w:b/>
+          <w:sz w:val="18"/>
+          <w:szCs w:val="18"/>
+        </w:rPr>
+        <w:t>都</w:t>
+      </w:r>
+      <w:r>
+        <w:rPr>
+          <w:rFonts w:ascii="宋体" w:eastAsia="宋体" w:hAnsi="宋体"/>
+          <w:b/>
+          <w:sz w:val="18"/>
+          <w:szCs w:val="18"/>
+        </w:rPr>
+        <w:t>在美国以外。要了解更多信息，请访问</w:t>
+      </w:r>
+      <w:hyperlink r:id="rId8" w:history="1">
+        <w:r>
+          <w:rPr>
+            <w:rStyle w:val="a6"/>
+            <w:rFonts w:ascii="宋体" w:eastAsia="宋体" w:hAnsi="宋体"/>
+            <w:b/>
+            <w:sz w:val="18"/>
+            <w:szCs w:val="18"/>
+          </w:rPr>
+          <w:t>www.riscv.org</w:t>
+        </w:r>
+      </w:hyperlink>
+      <w:r>
+        <w:rPr>
+          <w:rFonts w:ascii="宋体" w:eastAsia="宋体" w:hAnsi="宋体" w:hint="eastAsia"/>
+          <w:b/>
+          <w:sz w:val="18"/>
+          <w:szCs w:val="18"/>
+        </w:rPr>
+        <w:t>。</w:t>
+      </w:r>
+    </w:p>
+    <w:p>
+      <w:pPr>
+        <w:autoSpaceDE w:val="0"/>
+        <w:autoSpaceDN w:val="0"/>
+        <w:adjustRightInd w:val="0"/>
+        <w:rPr>
+          <w:rFonts w:ascii="宋体" w:eastAsia="宋体" w:hAnsi="宋体"/>
+          <w:b/>
+          <w:sz w:val="18"/>
+          <w:szCs w:val="18"/>
+        </w:rPr>
+      </w:pPr>
+    </w:p>
+    <w:p>
+      <w:pPr>
+        <w:autoSpaceDE w:val="0"/>
+        <w:autoSpaceDN w:val="0"/>
+        <w:adjustRightInd w:val="0"/>
+        <w:jc w:val="center"/>
+        <w:rPr>
+          <w:rFonts w:ascii="宋体" w:eastAsia="宋体" w:hAnsi="宋体"/>
+          <w:b/>
+          <w:sz w:val="18"/>
+          <w:szCs w:val="18"/>
+        </w:rPr>
+      </w:pPr>
+      <w:r>
+        <w:rPr>
+          <w:rFonts w:ascii="宋体" w:eastAsia="宋体" w:hAnsi="宋体" w:hint="eastAsia"/>
+          <w:b/>
+          <w:noProof/>
+          <w:sz w:val="18"/>
+          <w:szCs w:val="18"/>
+        </w:rPr>
+        <w:lastRenderedPageBreak/>
+        <w:drawing>
+          <wp:inline distT="0" distB="0" distL="0" distR="0" wp14:anchorId="18BF423E" wp14:editId="66A220EE">
+            <wp:extent cx="4673600" cy="2309791"/>
+            <wp:effectExtent l="0" t="0" r="0" b="0"/>
+            <wp:docPr id="6" name="图片 6"/>
+            <wp:cNvGraphicFramePr>
+              <a:graphicFrameLocks xmlns:a="http://schemas.openxmlformats.org/drawingml/2006/main" noChangeAspect="1"/>
+            </wp:cNvGraphicFramePr>
+            <a:graphic xmlns:a="http://schemas.openxmlformats.org/drawingml/2006/main">
+              <a:graphicData uri="http://schemas.openxmlformats.org/drawingml/2006/picture">
+                <pic:pic xmlns:pic="http://schemas.openxmlformats.org/drawingml/2006/picture">
+                  <pic:nvPicPr>
+                    <pic:cNvPr id="6" name="图1.2.PNG"/>
+                    <pic:cNvPicPr/>
+                  </pic:nvPicPr>
+                  <pic:blipFill>
+                    <a:blip r:embed="rId9">
+                      <a:extLst>
+                        <a:ext uri="{28A0092B-C50C-407E-A947-70E740481C1C}">
+                          <a14:useLocalDpi xmlns:a14="http://schemas.microsoft.com/office/drawing/2010/main" val="0"/>
+                        </a:ext>
+                      </a:extLst>
+                    </a:blip>
+                    <a:stretch>
+                      <a:fillRect/>
+                    </a:stretch>
+                  </pic:blipFill>
+                  <pic:spPr>
+                    <a:xfrm>
+                      <a:off x="0" y="0"/>
+                      <a:ext cx="4680849" cy="2313373"/>
+                    </a:xfrm>
+                    <a:prstGeom prst="rect">
+                      <a:avLst/>
+                    </a:prstGeom>
+                  </pic:spPr>
+                </pic:pic>
+              </a:graphicData>
+            </a:graphic>
+          </wp:inline>
+        </w:drawing>
+      </w:r>
+    </w:p>
+    <w:p>
+      <w:pPr>
+        <w:autoSpaceDE w:val="0"/>
+        <w:autoSpaceDN w:val="0"/>
+        <w:adjustRightInd w:val="0"/>
+        <w:ind w:left="420"/>
+        <w:rPr>
+          <w:rFonts w:ascii="宋体" w:eastAsia="宋体" w:hAnsi="宋体"/>
+          <w:b/>
+          <w:sz w:val="18"/>
+          <w:szCs w:val="18"/>
+        </w:rPr>
+      </w:pPr>
+      <w:r>
+        <w:rPr>
+          <w:rFonts w:ascii="宋体" w:eastAsia="宋体" w:hAnsi="宋体" w:hint="eastAsia"/>
+          <w:b/>
+          <w:sz w:val="18"/>
+          <w:szCs w:val="18"/>
+        </w:rPr>
+        <w:t>图1.2：x86指令集自诞生以来指令数量的增长。x86在1978年诞生时有</w:t>
+      </w:r>
+      <w:r>
+        <w:rPr>
+          <w:rFonts w:ascii="宋体" w:eastAsia="宋体" w:hAnsi="宋体" w:hint="eastAsia"/>
+          <w:b/>
+          <w:sz w:val="18"/>
+          <w:szCs w:val="18"/>
+        </w:rPr>
+        <w:t>80条指令，到2015年增长了16倍，到了1338条指令，并且仍在增长。</w:t>
+      </w:r>
+      <w:r>
+        <w:rPr>
+          <w:rFonts w:ascii="宋体" w:eastAsia="宋体" w:hAnsi="宋体" w:hint="eastAsia"/>
+          <w:b/>
+          <w:sz w:val="18"/>
+          <w:szCs w:val="18"/>
+        </w:rPr>
+        <w:t>令人惊讶的是，这张图的数据仍是保守的。</w:t>
+      </w:r>
+      <w:r>
+        <w:rPr>
+          <w:rFonts w:ascii="宋体" w:eastAsia="宋体" w:hAnsi="宋体" w:hint="eastAsia"/>
+          <w:b/>
+          <w:sz w:val="18"/>
+          <w:szCs w:val="18"/>
+        </w:rPr>
+        <w:t>2015年</w:t>
+      </w:r>
+      <w:r>
+        <w:rPr>
+          <w:rFonts w:ascii="宋体" w:eastAsia="宋体" w:hAnsi="宋体" w:hint="eastAsia"/>
+          <w:b/>
+          <w:sz w:val="18"/>
+          <w:szCs w:val="18"/>
+        </w:rPr>
+        <w:t>在英特尔的博客上有着3600条指令的计数结果</w:t>
+      </w:r>
+      <w:r>
+        <w:rPr>
+          <w:rFonts w:ascii="宋体" w:eastAsia="宋体" w:hAnsi="宋体"/>
+          <w:b/>
+          <w:sz w:val="18"/>
+          <w:szCs w:val="18"/>
+        </w:rPr>
+        <w:t>[Rodgers and Uhlig 2017]</w:t>
+      </w:r>
+      <w:r>
+        <w:rPr>
+          <w:rFonts w:ascii="宋体" w:eastAsia="宋体" w:hAnsi="宋体" w:hint="eastAsia"/>
+          <w:b/>
+          <w:sz w:val="18"/>
+          <w:szCs w:val="18"/>
+        </w:rPr>
+        <w:t>，这意味着x86指令的增长速率提高到了每四天增长一条（1978年到2015年之间）。我们是用汇编语言指令计算的，他们想必算入了机器语言指令。正如第八章所解释的那样，这个增长的很大一部分是因为x86</w:t>
+      </w:r>
+      <w:r>
+        <w:rPr>
+          <w:rFonts w:ascii="宋体" w:eastAsia="宋体" w:hAnsi="宋体"/>
+          <w:b/>
+          <w:sz w:val="18"/>
+          <w:szCs w:val="18"/>
+        </w:rPr>
+        <w:t xml:space="preserve"> </w:t>
+      </w:r>
+      <w:r>
+        <w:rPr>
+          <w:rFonts w:ascii="宋体" w:eastAsia="宋体" w:hAnsi="宋体" w:hint="eastAsia"/>
+          <w:b/>
+          <w:sz w:val="18"/>
+          <w:szCs w:val="18"/>
+        </w:rPr>
+        <w:t>ISA依赖于SIMD指令来实现数据级并行。</w:t>
+      </w:r>
+    </w:p>
+    <w:p>
+      <w:pPr>
+        <w:autoSpaceDE w:val="0"/>
+        <w:autoSpaceDN w:val="0"/>
+        <w:adjustRightInd w:val="0"/>
+        <w:rPr>
+          <w:rFonts w:ascii="宋体" w:eastAsia="宋体" w:hAnsi="宋体"/>
+          <w:b/>
+          <w:sz w:val="18"/>
+          <w:szCs w:val="18"/>
+        </w:rPr>
+      </w:pPr>
+    </w:p>
+    <w:p>
+      <w:pPr>
+        <w:autoSpaceDE w:val="0"/>
+        <w:autoSpaceDN w:val="0"/>
+        <w:adjustRightInd w:val="0"/>
+        <w:jc w:val="center"/>
+        <w:rPr>
+          <w:rFonts w:ascii="宋体" w:eastAsia="宋体" w:hAnsi="宋体" w:hint="eastAsia"/>
+          <w:b/>
+          <w:sz w:val="18"/>
+          <w:szCs w:val="18"/>
+        </w:rPr>
+      </w:pPr>
+      <w:r>
+        <w:rPr>
+          <w:rFonts w:ascii="宋体" w:eastAsia="宋体" w:hAnsi="宋体" w:hint="eastAsia"/>
+          <w:b/>
+          <w:noProof/>
+          <w:sz w:val="18"/>
+          <w:szCs w:val="18"/>
+        </w:rPr>
+        <w:drawing>
+          <wp:inline distT="0" distB="0" distL="0" distR="0" wp14:anchorId="0CB1DD48" wp14:editId="079BDDAE">
+            <wp:extent cx="4910667" cy="2063355"/>
+            <wp:effectExtent l="0" t="0" r="4445" b="0"/>
+            <wp:docPr id="7" name="图片 7"/>
+            <wp:cNvGraphicFramePr>
+              <a:graphicFrameLocks xmlns:a="http://schemas.openxmlformats.org/drawingml/2006/main" noChangeAspect="1"/>
+            </wp:cNvGraphicFramePr>
+            <a:graphic xmlns:a="http://schemas.openxmlformats.org/drawingml/2006/main">
+              <a:graphicData uri="http://schemas.openxmlformats.org/drawingml/2006/picture">
+                <pic:pic xmlns:pic="http://schemas.openxmlformats.org/drawingml/2006/picture">
+                  <pic:nvPicPr>
+                    <pic:cNvPr id="7" name="图1.3.PNG"/>
+                    <pic:cNvPicPr/>
+                  </pic:nvPicPr>
+                  <pic:blipFill>
+                    <a:blip r:embed="rId10">
+                      <a:extLst>
+                        <a:ext uri="{28A0092B-C50C-407E-A947-70E740481C1C}">
+                          <a14:useLocalDpi xmlns:a14="http://schemas.microsoft.com/office/drawing/2010/main" val="0"/>
+                        </a:ext>
+                      </a:extLst>
+                    </a:blip>
+                    <a:stretch>
+                      <a:fillRect/>
+                    </a:stretch>
+                  </pic:blipFill>
+                  <pic:spPr>
+                    <a:xfrm>
+                      <a:off x="0" y="0"/>
+                      <a:ext cx="4922304" cy="2068245"/>
+                    </a:xfrm>
+                    <a:prstGeom prst="rect">
+                      <a:avLst/>
+                    </a:prstGeom>
+                  </pic:spPr>
+                </pic:pic>
+              </a:graphicData>
+            </a:graphic>
+          </wp:inline>
+        </w:drawing>
+      </w:r>
+    </w:p>
+    <w:p>
+      <w:pPr>
+        <w:autoSpaceDE w:val="0"/>
+        <w:autoSpaceDN w:val="0"/>
+        <w:adjustRightInd w:val="0"/>
+        <w:ind w:left="420"/>
+        <w:rPr>
+          <w:rFonts w:ascii="宋体" w:eastAsia="宋体" w:hAnsi="宋体" w:hint="eastAsia"/>
+          <w:b/>
+          <w:sz w:val="18"/>
+          <w:szCs w:val="18"/>
+        </w:rPr>
+      </w:pPr>
+      <w:r>
+        <w:rPr>
+          <w:rFonts w:ascii="宋体" w:eastAsia="宋体" w:hAnsi="宋体" w:hint="eastAsia"/>
+          <w:b/>
+          <w:sz w:val="18"/>
+          <w:szCs w:val="18"/>
+        </w:rPr>
+        <w:t>图1.3：x86-32</w:t>
+      </w:r>
+      <w:r>
+        <w:rPr>
+          <w:rFonts w:ascii="宋体" w:eastAsia="宋体" w:hAnsi="宋体"/>
+          <w:b/>
+          <w:sz w:val="18"/>
+          <w:szCs w:val="18"/>
+        </w:rPr>
+        <w:t xml:space="preserve"> </w:t>
+      </w:r>
+      <w:r>
+        <w:rPr>
+          <w:rFonts w:ascii="宋体" w:eastAsia="宋体" w:hAnsi="宋体" w:hint="eastAsia"/>
+          <w:b/>
+          <w:i/>
+          <w:sz w:val="18"/>
+          <w:szCs w:val="18"/>
+        </w:rPr>
+        <w:t>ASCII</w:t>
+      </w:r>
+      <w:r>
+        <w:rPr>
+          <w:rFonts w:ascii="宋体" w:eastAsia="宋体" w:hAnsi="宋体"/>
+          <w:b/>
+          <w:i/>
+          <w:sz w:val="18"/>
+          <w:szCs w:val="18"/>
+        </w:rPr>
+        <w:t xml:space="preserve"> </w:t>
+      </w:r>
+      <w:r>
+        <w:rPr>
+          <w:rFonts w:ascii="宋体" w:eastAsia="宋体" w:hAnsi="宋体" w:hint="eastAsia"/>
+          <w:b/>
+          <w:i/>
+          <w:sz w:val="18"/>
+          <w:szCs w:val="18"/>
+        </w:rPr>
+        <w:t>Adjust</w:t>
+      </w:r>
+      <w:r>
+        <w:rPr>
+          <w:rFonts w:ascii="宋体" w:eastAsia="宋体" w:hAnsi="宋体"/>
+          <w:b/>
+          <w:i/>
+          <w:sz w:val="18"/>
+          <w:szCs w:val="18"/>
+        </w:rPr>
+        <w:t xml:space="preserve"> </w:t>
+      </w:r>
+      <w:r>
+        <w:rPr>
+          <w:rFonts w:ascii="宋体" w:eastAsia="宋体" w:hAnsi="宋体" w:hint="eastAsia"/>
+          <w:b/>
+          <w:i/>
+          <w:sz w:val="18"/>
+          <w:szCs w:val="18"/>
+        </w:rPr>
+        <w:t>after</w:t>
+      </w:r>
+      <w:r>
+        <w:rPr>
+          <w:rFonts w:ascii="宋体" w:eastAsia="宋体" w:hAnsi="宋体"/>
+          <w:b/>
+          <w:i/>
+          <w:sz w:val="18"/>
+          <w:szCs w:val="18"/>
+        </w:rPr>
+        <w:t xml:space="preserve"> </w:t>
+      </w:r>
+      <w:r>
+        <w:rPr>
+          <w:rFonts w:ascii="宋体" w:eastAsia="宋体" w:hAnsi="宋体" w:hint="eastAsia"/>
+          <w:b/>
+          <w:i/>
+          <w:sz w:val="18"/>
+          <w:szCs w:val="18"/>
+        </w:rPr>
+        <w:t>Addition</w:t>
+      </w:r>
+      <w:r>
+        <w:rPr>
+          <w:rFonts w:ascii="宋体" w:eastAsia="宋体" w:hAnsi="宋体" w:hint="eastAsia"/>
+          <w:b/>
+          <w:sz w:val="18"/>
+          <w:szCs w:val="18"/>
+        </w:rPr>
+        <w:t>（</w:t>
+      </w:r>
+      <w:proofErr w:type="spellStart"/>
+      <w:r>
+        <w:rPr>
+          <w:rFonts w:ascii="宋体" w:eastAsia="宋体" w:hAnsi="宋体" w:hint="eastAsia"/>
+          <w:b/>
+          <w:sz w:val="18"/>
+          <w:szCs w:val="18"/>
+        </w:rPr>
+        <w:t>aaa</w:t>
+      </w:r>
+      <w:proofErr w:type="spellEnd"/>
+      <w:r>
+        <w:rPr>
+          <w:rFonts w:ascii="宋体" w:eastAsia="宋体" w:hAnsi="宋体"/>
+          <w:b/>
+          <w:sz w:val="18"/>
+          <w:szCs w:val="18"/>
+        </w:rPr>
+        <w:t>）</w:t>
+      </w:r>
+      <w:r>
+        <w:rPr>
+          <w:rFonts w:ascii="宋体" w:eastAsia="宋体" w:hAnsi="宋体" w:hint="eastAsia"/>
+          <w:b/>
+          <w:sz w:val="18"/>
+          <w:szCs w:val="18"/>
+        </w:rPr>
+        <w:t>指令的描述。它以二进制编码十进制数（BC</w:t>
+      </w:r>
+      <w:r>
+        <w:rPr>
+          <w:rFonts w:ascii="宋体" w:eastAsia="宋体" w:hAnsi="宋体"/>
+          <w:b/>
+          <w:sz w:val="18"/>
+          <w:szCs w:val="18"/>
+        </w:rPr>
+        <w:t>D）</w:t>
+      </w:r>
+      <w:r>
+        <w:rPr>
+          <w:rFonts w:ascii="宋体" w:eastAsia="宋体" w:hAnsi="宋体" w:hint="eastAsia"/>
+          <w:b/>
+          <w:sz w:val="18"/>
+          <w:szCs w:val="18"/>
+        </w:rPr>
+        <w:t>形式进行计算机运算，这种方式已经被扔进信息技术历史的垃圾堆里。</w:t>
+      </w:r>
+      <w:r>
+        <w:rPr>
+          <w:rFonts w:ascii="宋体" w:eastAsia="宋体" w:hAnsi="宋体" w:hint="eastAsia"/>
+          <w:b/>
+          <w:sz w:val="18"/>
+          <w:szCs w:val="18"/>
+        </w:rPr>
+        <w:t>x86还有三个相似的指令，分别执行减法操作（</w:t>
+      </w:r>
+      <w:proofErr w:type="spellStart"/>
+      <w:r>
+        <w:rPr>
+          <w:rFonts w:ascii="宋体" w:eastAsia="宋体" w:hAnsi="宋体" w:hint="eastAsia"/>
+          <w:b/>
+          <w:sz w:val="18"/>
+          <w:szCs w:val="18"/>
+        </w:rPr>
+        <w:t>aas</w:t>
+      </w:r>
+      <w:proofErr w:type="spellEnd"/>
+      <w:r>
+        <w:rPr>
+          <w:rFonts w:ascii="宋体" w:eastAsia="宋体" w:hAnsi="宋体" w:hint="eastAsia"/>
+          <w:b/>
+          <w:sz w:val="18"/>
+          <w:szCs w:val="18"/>
+        </w:rPr>
+        <w:t>），乘法操作（</w:t>
+      </w:r>
+      <w:proofErr w:type="spellStart"/>
+      <w:r>
+        <w:rPr>
+          <w:rFonts w:ascii="宋体" w:eastAsia="宋体" w:hAnsi="宋体" w:hint="eastAsia"/>
+          <w:b/>
+          <w:sz w:val="18"/>
+          <w:szCs w:val="18"/>
+        </w:rPr>
+        <w:t>aam</w:t>
+      </w:r>
+      <w:proofErr w:type="spellEnd"/>
+      <w:r>
+        <w:rPr>
+          <w:rFonts w:ascii="宋体" w:eastAsia="宋体" w:hAnsi="宋体" w:hint="eastAsia"/>
+          <w:b/>
+          <w:sz w:val="18"/>
+          <w:szCs w:val="18"/>
+        </w:rPr>
+        <w:t>），和除法操作（</w:t>
+      </w:r>
+      <w:proofErr w:type="spellStart"/>
+      <w:r>
+        <w:rPr>
+          <w:rFonts w:ascii="宋体" w:eastAsia="宋体" w:hAnsi="宋体" w:hint="eastAsia"/>
+          <w:b/>
+          <w:sz w:val="18"/>
+          <w:szCs w:val="18"/>
+        </w:rPr>
+        <w:t>aad</w:t>
+      </w:r>
+      <w:proofErr w:type="spellEnd"/>
+      <w:r>
+        <w:rPr>
+          <w:rFonts w:ascii="宋体" w:eastAsia="宋体" w:hAnsi="宋体" w:hint="eastAsia"/>
+          <w:b/>
+          <w:sz w:val="18"/>
+          <w:szCs w:val="18"/>
+        </w:rPr>
+        <w:t>）。由于他们都是单字节指令，它们加起来占用了宝贵的操作码空间的1.6%（4</w:t>
+      </w:r>
+      <w:r>
+        <w:rPr>
+          <w:rFonts w:ascii="宋体" w:eastAsia="宋体" w:hAnsi="宋体"/>
+          <w:b/>
+          <w:sz w:val="18"/>
+          <w:szCs w:val="18"/>
+        </w:rPr>
+        <w:t>/256）</w:t>
+      </w:r>
+      <w:r>
+        <w:rPr>
+          <w:rFonts w:ascii="宋体" w:eastAsia="宋体" w:hAnsi="宋体" w:hint="eastAsia"/>
+          <w:b/>
+          <w:sz w:val="18"/>
+          <w:szCs w:val="18"/>
+        </w:rPr>
+        <w:t>。</w:t>
+      </w:r>
+    </w:p>
+    <w:p>
+      <w:pPr>
+        <w:autoSpaceDE w:val="0"/>
+        <w:autoSpaceDN w:val="0"/>
+        <w:adjustRightInd w:val="0"/>
+        <w:rPr>
+          <w:rFonts w:ascii="宋体" w:eastAsia="宋体" w:hAnsi="宋体"/>
+          <w:b/>
+          <w:sz w:val="18"/>
+          <w:szCs w:val="18"/>
+        </w:rPr>
+      </w:pPr>
+    </w:p>
+    <w:p>
+      <w:pPr>
+        <w:autoSpaceDE w:val="0"/>
+        <w:autoSpaceDN w:val="0"/>
+        <w:adjustRightInd w:val="0"/>
+        <w:rPr>
+          <w:rFonts w:ascii="宋体" w:eastAsia="宋体" w:hAnsi="宋体" w:hint="eastAsia"/>
+          <w:b/>
+          <w:sz w:val="18"/>
+          <w:szCs w:val="18"/>
         </w:rPr>
       </w:pPr>
     </w:p>
@@ -633,7 +2149,7 @@
         <w:ind w:firstLineChars="0"/>
         <w:jc w:val="left"/>
         <w:rPr>
-          <w:rFonts w:ascii="宋体" w:eastAsia="宋体" w:hAnsi="宋体" w:hint="eastAsia"/>
+          <w:rFonts w:ascii="宋体" w:eastAsia="宋体" w:hAnsi="宋体"/>
           <w:color w:val="595959" w:themeColor="text1" w:themeTint="A6"/>
           <w:sz w:val="24"/>
           <w:szCs w:val="24"/>
@@ -987,7 +2503,15 @@
           <w:rFonts w:ascii="宋体" w:eastAsia="宋体" w:hAnsi="宋体" w:hint="eastAsia"/>
           <w:szCs w:val="21"/>
         </w:rPr>
-        <w:t>ISA，其中新处理器不仅必须实现新的ISA扩展，还必须实现过去的所有扩展。目的是为了保持向后的二进制兼容性，这样几十年前程序的二进制版本仍然可以在最新的处理器上正确运行。这一要求与同时发布新指令和新处理器的营销上的吸引力相结合，导致了ISA的体量随时间大幅增长。例如，图1.2显示了当今主导ISA的指令数量增长过程：80</w:t>
+        <w:t>ISA，其中新处理器不仅必须实现新的ISA扩</w:t>
+      </w:r>
+      <w:r>
+        <w:rPr>
+          <w:rFonts w:ascii="宋体" w:eastAsia="宋体" w:hAnsi="宋体" w:hint="eastAsia"/>
+          <w:szCs w:val="21"/>
+        </w:rPr>
+        <w:lastRenderedPageBreak/>
+        <w:t>展，还必须实现过去的所有扩展。目的是为了保持向后的二进制兼容性，这样几十年前程序的二进制版本仍然可以在最新的处理器上正确运行。这一要求与同时发布新指令和新处理器的营销上的吸引力相结合，导致了ISA的体量随时间大幅增长。例如，图1.2显示了当今主导ISA的指令数量增长过程：80</w:t>
       </w:r>
       <w:r>
         <w:rPr>
@@ -1099,7 +2623,6 @@
           <w:rFonts w:ascii="宋体" w:eastAsia="宋体" w:hAnsi="宋体" w:hint="eastAsia"/>
           <w:szCs w:val="21"/>
         </w:rPr>
-        <w:lastRenderedPageBreak/>
         <w:t>作为一个类比，假设一家餐馆只提供固定价格的餐点，最初只是一顿</w:t>
       </w:r>
       <w:r>
@@ -1659,7 +3182,15 @@
           <w:rFonts w:ascii="宋体" w:eastAsia="宋体" w:hAnsi="宋体" w:hint="eastAsia"/>
           <w:szCs w:val="21"/>
         </w:rPr>
-        <w:t>是因为，它们</w:t>
+        <w:t>是因为，它</w:t>
+      </w:r>
+      <w:r>
+        <w:rPr>
+          <w:rFonts w:ascii="宋体" w:eastAsia="宋体" w:hAnsi="宋体" w:hint="eastAsia"/>
+          <w:szCs w:val="21"/>
+        </w:rPr>
+        <w:lastRenderedPageBreak/>
+        <w:t>们</w:t>
       </w:r>
       <w:r>
         <w:rPr>
@@ -1812,24 +3343,277 @@
       <w:pPr>
         <w:ind w:left="420" w:firstLineChars="200" w:firstLine="420"/>
         <w:rPr>
-          <w:rFonts w:ascii="宋体" w:eastAsia="宋体" w:hAnsi="宋体" w:cs="Times New Roman"/>
-          <w:szCs w:val="21"/>
-        </w:rPr>
-      </w:pPr>
-      <w:r>
-        <w:rPr>
-          <w:rFonts w:ascii="宋体" w:eastAsia="宋体" w:hAnsi="宋体" w:cs="Times New Roman" w:hint="eastAsia"/>
-          <w:szCs w:val="21"/>
-        </w:rPr>
-        <w:t>架构师希望保持ISA的简洁性，从而缩小实现ISA的处理器的尺寸。我们将在随后</w:t>
-      </w:r>
-      <w:r>
-        <w:rPr>
-          <w:rFonts w:ascii="宋体" w:eastAsia="宋体" w:hAnsi="宋体" w:cs="Times New Roman" w:hint="eastAsia"/>
-          <w:szCs w:val="21"/>
-        </w:rPr>
-        <w:lastRenderedPageBreak/>
-        <w:t>的章节看到，RISC-V</w:t>
+          <w:rFonts w:ascii="宋体" w:eastAsia="宋体" w:hAnsi="宋体" w:cs="Times New Roman" w:hint="eastAsia"/>
+          <w:szCs w:val="21"/>
+        </w:rPr>
+      </w:pPr>
+    </w:p>
+    <w:p>
+      <w:pPr>
+        <w:ind w:left="420" w:firstLineChars="200" w:firstLine="420"/>
+        <w:rPr>
+          <w:rFonts w:ascii="宋体" w:eastAsia="宋体" w:hAnsi="宋体" w:cs="Times New Roman"/>
+          <w:szCs w:val="21"/>
+        </w:rPr>
+      </w:pPr>
+      <w:r>
+        <w:rPr>
+          <w:rFonts w:ascii="宋体" w:eastAsia="宋体" w:hAnsi="宋体" w:cs="Times New Roman" w:hint="eastAsia"/>
+          <w:noProof/>
+          <w:szCs w:val="21"/>
+        </w:rPr>
+        <w:drawing>
+          <wp:inline distT="0" distB="0" distL="0" distR="0" wp14:anchorId="43CD241F" wp14:editId="0FBC0890">
+            <wp:extent cx="4781277" cy="3598334"/>
+            <wp:effectExtent l="0" t="0" r="635" b="2540"/>
+            <wp:docPr id="8" name="图片 8"/>
+            <wp:cNvGraphicFramePr>
+              <a:graphicFrameLocks xmlns:a="http://schemas.openxmlformats.org/drawingml/2006/main" noChangeAspect="1"/>
+            </wp:cNvGraphicFramePr>
+            <a:graphic xmlns:a="http://schemas.openxmlformats.org/drawingml/2006/main">
+              <a:graphicData uri="http://schemas.openxmlformats.org/drawingml/2006/picture">
+                <pic:pic xmlns:pic="http://schemas.openxmlformats.org/drawingml/2006/picture">
+                  <pic:nvPicPr>
+                    <pic:cNvPr id="8" name="图1.4.PNG"/>
+                    <pic:cNvPicPr/>
+                  </pic:nvPicPr>
+                  <pic:blipFill>
+                    <a:blip r:embed="rId11">
+                      <a:extLst>
+                        <a:ext uri="{28A0092B-C50C-407E-A947-70E740481C1C}">
+                          <a14:useLocalDpi xmlns:a14="http://schemas.microsoft.com/office/drawing/2010/main" val="0"/>
+                        </a:ext>
+                      </a:extLst>
+                    </a:blip>
+                    <a:stretch>
+                      <a:fillRect/>
+                    </a:stretch>
+                  </pic:blipFill>
+                  <pic:spPr>
+                    <a:xfrm>
+                      <a:off x="0" y="0"/>
+                      <a:ext cx="4785955" cy="3601854"/>
+                    </a:xfrm>
+                    <a:prstGeom prst="rect">
+                      <a:avLst/>
+                    </a:prstGeom>
+                  </pic:spPr>
+                </pic:pic>
+              </a:graphicData>
+            </a:graphic>
+          </wp:inline>
+        </w:drawing>
+      </w:r>
+    </w:p>
+    <w:p>
+      <w:pPr>
+        <w:autoSpaceDE w:val="0"/>
+        <w:autoSpaceDN w:val="0"/>
+        <w:adjustRightInd w:val="0"/>
+        <w:ind w:left="420"/>
+        <w:rPr>
+          <w:rFonts w:ascii="宋体" w:eastAsia="宋体" w:hAnsi="宋体"/>
+          <w:b/>
+          <w:sz w:val="18"/>
+          <w:szCs w:val="18"/>
+        </w:rPr>
+      </w:pPr>
+      <w:r>
+        <w:rPr>
+          <w:rFonts w:ascii="宋体" w:eastAsia="宋体" w:hAnsi="宋体" w:hint="eastAsia"/>
+          <w:b/>
+          <w:sz w:val="18"/>
+          <w:szCs w:val="18"/>
+        </w:rPr>
+        <w:t>图</w:t>
+      </w:r>
+      <w:r>
+        <w:rPr>
+          <w:rFonts w:ascii="宋体" w:eastAsia="宋体" w:hAnsi="宋体"/>
+          <w:b/>
+          <w:sz w:val="18"/>
+          <w:szCs w:val="18"/>
+        </w:rPr>
+        <w:t>1.4：由</w:t>
+      </w:r>
+      <w:proofErr w:type="spellStart"/>
+      <w:r>
+        <w:rPr>
+          <w:rFonts w:ascii="宋体" w:eastAsia="宋体" w:hAnsi="宋体"/>
+          <w:b/>
+          <w:sz w:val="18"/>
+          <w:szCs w:val="18"/>
+        </w:rPr>
+        <w:t>SiFive</w:t>
+      </w:r>
+      <w:proofErr w:type="spellEnd"/>
+      <w:r>
+        <w:rPr>
+          <w:rFonts w:ascii="宋体" w:eastAsia="宋体" w:hAnsi="宋体"/>
+          <w:b/>
+          <w:sz w:val="18"/>
+          <w:szCs w:val="18"/>
+        </w:rPr>
+        <w:t>设计的直径为8英寸的RISC-V晶</w:t>
+      </w:r>
+      <w:r>
+        <w:rPr>
+          <w:rFonts w:ascii="宋体" w:eastAsia="宋体" w:hAnsi="宋体" w:hint="eastAsia"/>
+          <w:b/>
+          <w:sz w:val="18"/>
+          <w:szCs w:val="18"/>
+        </w:rPr>
+        <w:t>圆</w:t>
+      </w:r>
+      <w:r>
+        <w:rPr>
+          <w:rFonts w:ascii="宋体" w:eastAsia="宋体" w:hAnsi="宋体"/>
+          <w:b/>
+          <w:sz w:val="18"/>
+          <w:szCs w:val="18"/>
+        </w:rPr>
+        <w:t>。 它有两种类型的RISC-V</w:t>
+      </w:r>
+      <w:r>
+        <w:rPr>
+          <w:rFonts w:ascii="宋体" w:eastAsia="宋体" w:hAnsi="宋体" w:hint="eastAsia"/>
+          <w:b/>
+          <w:sz w:val="18"/>
+          <w:szCs w:val="18"/>
+        </w:rPr>
+        <w:t>芯片</w:t>
+      </w:r>
+      <w:r>
+        <w:rPr>
+          <w:rFonts w:ascii="宋体" w:eastAsia="宋体" w:hAnsi="宋体"/>
+          <w:b/>
+          <w:sz w:val="18"/>
+          <w:szCs w:val="18"/>
+        </w:rPr>
+        <w:t>，使用较旧的较大加工线。 FE310芯片为2.65mm×2.72mm，</w:t>
+      </w:r>
+      <w:proofErr w:type="spellStart"/>
+      <w:r>
+        <w:rPr>
+          <w:rFonts w:ascii="宋体" w:eastAsia="宋体" w:hAnsi="宋体"/>
+          <w:b/>
+          <w:sz w:val="18"/>
+          <w:szCs w:val="18"/>
+        </w:rPr>
+        <w:t>SiFive</w:t>
+      </w:r>
+      <w:proofErr w:type="spellEnd"/>
+      <w:r>
+        <w:rPr>
+          <w:rFonts w:ascii="宋体" w:eastAsia="宋体" w:hAnsi="宋体"/>
+          <w:b/>
+          <w:sz w:val="18"/>
+          <w:szCs w:val="18"/>
+        </w:rPr>
+        <w:t xml:space="preserve">测试芯片为2.89mm×2.72mm。 </w:t>
+      </w:r>
+      <w:r>
+        <w:rPr>
+          <w:rFonts w:ascii="宋体" w:eastAsia="宋体" w:hAnsi="宋体" w:hint="eastAsia"/>
+          <w:b/>
+          <w:sz w:val="18"/>
+          <w:szCs w:val="18"/>
+        </w:rPr>
+        <w:t>一片</w:t>
+      </w:r>
+      <w:r>
+        <w:rPr>
+          <w:rFonts w:ascii="宋体" w:eastAsia="宋体" w:hAnsi="宋体"/>
+          <w:b/>
+          <w:sz w:val="18"/>
+          <w:szCs w:val="18"/>
+        </w:rPr>
+        <w:t>晶圆</w:t>
+      </w:r>
+      <w:r>
+        <w:rPr>
+          <w:rFonts w:ascii="宋体" w:eastAsia="宋体" w:hAnsi="宋体" w:hint="eastAsia"/>
+          <w:b/>
+          <w:sz w:val="18"/>
+          <w:szCs w:val="18"/>
+        </w:rPr>
+        <w:t>上有1846片FE310</w:t>
+      </w:r>
+      <w:r>
+        <w:rPr>
+          <w:rFonts w:ascii="宋体" w:eastAsia="宋体" w:hAnsi="宋体"/>
+          <w:b/>
+          <w:sz w:val="18"/>
+          <w:szCs w:val="18"/>
+        </w:rPr>
+        <w:t>和1866</w:t>
+      </w:r>
+      <w:r>
+        <w:rPr>
+          <w:rFonts w:ascii="宋体" w:eastAsia="宋体" w:hAnsi="宋体" w:hint="eastAsia"/>
+          <w:b/>
+          <w:sz w:val="18"/>
+          <w:szCs w:val="18"/>
+        </w:rPr>
+        <w:t>片</w:t>
+      </w:r>
+      <w:proofErr w:type="spellStart"/>
+      <w:r>
+        <w:rPr>
+          <w:rFonts w:ascii="宋体" w:eastAsia="宋体" w:hAnsi="宋体" w:hint="eastAsia"/>
+          <w:b/>
+          <w:sz w:val="18"/>
+          <w:szCs w:val="18"/>
+        </w:rPr>
+        <w:t>SiFive</w:t>
+      </w:r>
+      <w:proofErr w:type="spellEnd"/>
+      <w:r>
+        <w:rPr>
+          <w:rFonts w:ascii="宋体" w:eastAsia="宋体" w:hAnsi="宋体" w:hint="eastAsia"/>
+          <w:b/>
+          <w:sz w:val="18"/>
+          <w:szCs w:val="18"/>
+        </w:rPr>
+        <w:t>测试芯片</w:t>
+      </w:r>
+      <w:r>
+        <w:rPr>
+          <w:rFonts w:ascii="宋体" w:eastAsia="宋体" w:hAnsi="宋体"/>
+          <w:b/>
+          <w:sz w:val="18"/>
+          <w:szCs w:val="18"/>
+        </w:rPr>
+        <w:t>，总共3712个芯片。</w:t>
+      </w:r>
+    </w:p>
+    <w:p>
+      <w:pPr>
+        <w:autoSpaceDE w:val="0"/>
+        <w:autoSpaceDN w:val="0"/>
+        <w:adjustRightInd w:val="0"/>
+        <w:rPr>
+          <w:rFonts w:ascii="宋体" w:eastAsia="宋体" w:hAnsi="宋体" w:hint="eastAsia"/>
+          <w:b/>
+          <w:sz w:val="18"/>
+          <w:szCs w:val="18"/>
+        </w:rPr>
+      </w:pPr>
+    </w:p>
+    <w:p>
+      <w:pPr>
+        <w:ind w:left="420" w:firstLineChars="200" w:firstLine="420"/>
+        <w:rPr>
+          <w:rFonts w:ascii="宋体" w:eastAsia="宋体" w:hAnsi="宋体" w:cs="Times New Roman"/>
+          <w:szCs w:val="21"/>
+        </w:rPr>
+      </w:pPr>
+      <w:r>
+        <w:rPr>
+          <w:rFonts w:ascii="宋体" w:eastAsia="宋体" w:hAnsi="宋体" w:cs="Times New Roman" w:hint="eastAsia"/>
+          <w:szCs w:val="21"/>
+        </w:rPr>
+        <w:t>架构师希望保持ISA的简洁性，从而缩小实现ISA的处理器的尺寸。我们将在随后的章节看到，RISC-V</w:t>
       </w:r>
       <w:r>
         <w:rPr>
@@ -2137,7 +3921,15 @@
           <w:rFonts w:ascii="宋体" w:eastAsia="宋体" w:hAnsi="宋体" w:cs="Times New Roman"/>
           <w:szCs w:val="21"/>
         </w:rPr>
-        <w:t xml:space="preserve"> Multiple，Increment-Address。它执行5次数据加载并写入6个寄存器，但仅在设置了EQ条件代码时才执行</w:t>
+        <w:t xml:space="preserve"> Multiple，Increment-Address。它执行5次数据加</w:t>
+      </w:r>
+      <w:r>
+        <w:rPr>
+          <w:rFonts w:ascii="宋体" w:eastAsia="宋体" w:hAnsi="宋体" w:cs="Times New Roman"/>
+          <w:szCs w:val="21"/>
+        </w:rPr>
+        <w:lastRenderedPageBreak/>
+        <w:t>载并写入6个寄存器，但仅在设置了EQ条件代码时才执行</w:t>
       </w:r>
       <w:r>
         <w:rPr>
@@ -2766,18 +4558,7 @@
                   <w:sz w:val="18"/>
                   <w:szCs w:val="18"/>
                 </w:rPr>
-                <m:t>0.79</m:t>
-              </m:r>
-              <m:r>
-                <m:rPr>
-                  <m:sty m:val="bi"/>
-                </m:rPr>
-                <w:rPr>
-                  <w:rFonts w:ascii="Cambria Math" w:eastAsia="宋体" w:hAnsi="Cambria Math" w:cs="Times New Roman"/>
-                  <w:sz w:val="18"/>
-                  <w:szCs w:val="18"/>
-                </w:rPr>
-                <m:t xml:space="preserve"> clock cycles</m:t>
+                <m:t>0.79 clock cycles</m:t>
               </m:r>
             </m:num>
             <m:den>
@@ -3066,18 +4847,7 @@
                   <w:sz w:val="18"/>
                   <w:szCs w:val="18"/>
                 </w:rPr>
-                <m:t xml:space="preserve"> </m:t>
-              </m:r>
-              <m:r>
-                <m:rPr>
-                  <m:sty m:val="bi"/>
-                </m:rPr>
-                <w:rPr>
-                  <w:rFonts w:ascii="Cambria Math" w:eastAsia="宋体" w:hAnsi="Cambria Math" w:cs="Times New Roman"/>
-                  <w:sz w:val="18"/>
-                  <w:szCs w:val="18"/>
-                </w:rPr>
-                <m:t>clock cycles</m:t>
+                <m:t xml:space="preserve"> clock cycles</m:t>
               </m:r>
             </m:num>
             <m:den>
@@ -3386,22 +5156,218 @@
           <w:rFonts w:ascii="宋体" w:eastAsia="宋体" w:hAnsi="宋体" w:hint="eastAsia"/>
           <w:szCs w:val="21"/>
         </w:rPr>
-        <w:t>定它要的</w:t>
-      </w:r>
-      <w:r>
-        <w:rPr>
-          <w:rFonts w:ascii="宋体" w:eastAsia="宋体" w:hAnsi="宋体" w:hint="eastAsia"/>
-          <w:szCs w:val="21"/>
+        <w:t>定它要的到底是顺序执行的下一条（如果分支未执行）</w:t>
+      </w:r>
+      <w:r>
+        <w:rPr>
+          <w:rFonts w:ascii="宋体" w:eastAsia="宋体" w:hAnsi="宋体" w:hint="eastAsia"/>
+          <w:szCs w:val="21"/>
+        </w:rPr>
+        <w:t>，还是分支目标地址的那一条（如果执行了分支）。对于它们的第一个五级流水的微处理器，这种优柔寡断可能导致流水线一个时钟周期的阻塞。MIPS-32通过把分支操作重新定义在下一条指令之后发生，因此分支指令的下一条指令永远会被执行。程序员或编译器编写者要做的是把一些有用的指令放入延迟槽。</w:t>
+      </w:r>
+    </w:p>
+    <w:p>
+      <w:pPr>
+        <w:ind w:left="420" w:firstLineChars="200" w:firstLine="420"/>
+        <w:rPr>
+          <w:rFonts w:ascii="宋体" w:eastAsia="宋体" w:hAnsi="宋体" w:cs="Times New Roman"/>
+          <w:szCs w:val="18"/>
+        </w:rPr>
+      </w:pPr>
+      <w:r>
+        <w:rPr>
+          <w:rFonts w:ascii="宋体" w:eastAsia="宋体" w:hAnsi="宋体" w:cs="Times New Roman" w:hint="eastAsia"/>
+          <w:szCs w:val="18"/>
+        </w:rPr>
+        <w:t>唉，这个“解决方案”没有帮助接下来有着更多流水级</w:t>
+      </w:r>
+      <w:r>
+        <w:rPr>
+          <w:rFonts w:ascii="宋体" w:eastAsia="宋体" w:hAnsi="宋体" w:cs="Times New Roman" w:hint="eastAsia"/>
+          <w:szCs w:val="18"/>
+        </w:rPr>
+        <w:t>（因此在计算出分支结果之前取了更多的指令）</w:t>
+      </w:r>
+      <w:r>
+        <w:rPr>
+          <w:rFonts w:ascii="宋体" w:eastAsia="宋体" w:hAnsi="宋体" w:cs="Times New Roman" w:hint="eastAsia"/>
+          <w:szCs w:val="18"/>
+        </w:rPr>
+        <w:t>的MIPS-32处理器，反而让MIPS-32程序员，编译器编写者，以及处理器设计者（因为增量ISA需要向后兼容</w:t>
+      </w:r>
+      <w:r>
+        <w:rPr>
+          <w:rFonts w:ascii="宋体" w:eastAsia="宋体" w:hAnsi="宋体" w:cs="Times New Roman" w:hint="eastAsia"/>
+          <w:szCs w:val="18"/>
+        </w:rPr>
+        <w:t>，见1.2节</w:t>
+      </w:r>
+      <w:r>
+        <w:rPr>
+          <w:rFonts w:ascii="宋体" w:eastAsia="宋体" w:hAnsi="宋体" w:cs="Times New Roman" w:hint="eastAsia"/>
+          <w:szCs w:val="18"/>
+        </w:rPr>
+        <w:t>）的生活变得更加艰难。</w:t>
+      </w:r>
+      <w:r>
+        <w:rPr>
+          <w:rFonts w:ascii="宋体" w:eastAsia="宋体" w:hAnsi="宋体" w:cs="Times New Roman" w:hint="eastAsia"/>
+          <w:szCs w:val="18"/>
+        </w:rPr>
+        <w:t>此外，它让MIPS-32的代码变得更加难懂（参见第29页图2.10）。</w:t>
+      </w:r>
+    </w:p>
+    <w:p>
+      <w:pPr>
+        <w:ind w:left="420" w:firstLineChars="200" w:firstLine="420"/>
+        <w:rPr>
+          <w:rFonts w:ascii="宋体" w:eastAsia="宋体" w:hAnsi="宋体" w:cs="Times New Roman"/>
+          <w:szCs w:val="18"/>
+        </w:rPr>
+      </w:pPr>
+      <w:r>
+        <w:rPr>
+          <w:rFonts w:ascii="宋体" w:eastAsia="宋体" w:hAnsi="宋体" w:cs="Times New Roman" w:hint="eastAsia"/>
+          <w:szCs w:val="18"/>
+        </w:rPr>
+        <w:t>虽然架构师不该放入有助于某个时间点的一个特定实现的功能，但他们也不应该放入阻碍某些实现的功能。例如，如上一页所述，ARM-32和其他一些ISA具有Load</w:t>
+      </w:r>
+      <w:r>
+        <w:rPr>
+          <w:rFonts w:ascii="宋体" w:eastAsia="宋体" w:hAnsi="宋体" w:cs="Times New Roman"/>
+          <w:szCs w:val="18"/>
+        </w:rPr>
+        <w:t xml:space="preserve"> </w:t>
+      </w:r>
+      <w:r>
+        <w:rPr>
+          <w:rFonts w:ascii="宋体" w:eastAsia="宋体" w:hAnsi="宋体" w:cs="Times New Roman" w:hint="eastAsia"/>
+          <w:szCs w:val="18"/>
+        </w:rPr>
+        <w:t>Multiple指令。这些指令</w:t>
+      </w:r>
+      <w:r>
+        <w:rPr>
+          <w:rFonts w:ascii="宋体" w:eastAsia="宋体" w:hAnsi="宋体" w:cs="Times New Roman" w:hint="eastAsia"/>
+          <w:szCs w:val="18"/>
+        </w:rPr>
+        <w:t>可以提高单发射流水线设计的性能，但会降低多发射流水线</w:t>
+      </w:r>
+      <w:r>
+        <w:rPr>
+          <w:rFonts w:ascii="宋体" w:eastAsia="宋体" w:hAnsi="宋体" w:cs="Times New Roman" w:hint="eastAsia"/>
+          <w:szCs w:val="18"/>
         </w:rPr>
         <w:lastRenderedPageBreak/>
-        <w:t>到底是顺序执行的下一条（如果分支未执行）</w:t>
-      </w:r>
-      <w:r>
-        <w:rPr>
-          <w:rFonts w:ascii="宋体" w:eastAsia="宋体" w:hAnsi="宋体" w:hint="eastAsia"/>
-          <w:szCs w:val="21"/>
-        </w:rPr>
-        <w:t>，还是分支目标地址的那一条（如果执行了分支）。对于它们的第一个五级流水的微处理器，这种优柔寡断可能导致流水线一个时钟周期的阻塞。MIPS-32通过把分支操作重新定义在下一条指令之后发生，因此分支指令的下一条指令永远会被执行。程序员或编译器编写者要做的是把一些有用的指令放入延迟槽。</w:t>
+        <w:t>的效率。原因在于这种直截了当的实现</w:t>
+      </w:r>
+      <w:r>
+        <w:rPr>
+          <w:rFonts w:ascii="宋体" w:eastAsia="宋体" w:hAnsi="宋体" w:cs="Times New Roman" w:hint="eastAsia"/>
+          <w:szCs w:val="18"/>
+        </w:rPr>
+        <w:t>排除了与其他指令并行地调度</w:t>
+      </w:r>
+      <w:r>
+        <w:rPr>
+          <w:rFonts w:ascii="宋体" w:eastAsia="宋体" w:hAnsi="宋体" w:cs="Times New Roman"/>
+          <w:szCs w:val="18"/>
+        </w:rPr>
+        <w:t>Load Multiple的各个负载</w:t>
+      </w:r>
+      <w:r>
+        <w:rPr>
+          <w:rFonts w:ascii="宋体" w:eastAsia="宋体" w:hAnsi="宋体" w:cs="Times New Roman" w:hint="eastAsia"/>
+          <w:szCs w:val="18"/>
+        </w:rPr>
+        <w:t>的可能</w:t>
+      </w:r>
+      <w:r>
+        <w:rPr>
+          <w:rFonts w:ascii="宋体" w:eastAsia="宋体" w:hAnsi="宋体" w:cs="Times New Roman"/>
+          <w:szCs w:val="18"/>
+        </w:rPr>
+        <w:t>，从而降低了这些处理器的指令吞吐量。</w:t>
+      </w:r>
+    </w:p>
+    <w:p>
+      <w:pPr>
+        <w:ind w:left="420" w:firstLineChars="200" w:firstLine="422"/>
+        <w:rPr>
+          <w:rFonts w:ascii="宋体" w:eastAsia="宋体" w:hAnsi="宋体" w:cs="Times New Roman"/>
+          <w:szCs w:val="18"/>
+        </w:rPr>
+      </w:pPr>
+      <w:r>
+        <w:rPr>
+          <w:rFonts w:ascii="宋体" w:eastAsia="宋体" w:hAnsi="宋体" w:cs="Times New Roman" w:hint="eastAsia"/>
+          <w:b/>
+          <w:szCs w:val="18"/>
+        </w:rPr>
+        <w:t xml:space="preserve">提升空间 </w:t>
+      </w:r>
+      <w:r>
+        <w:rPr>
+          <w:rFonts w:ascii="宋体" w:eastAsia="宋体" w:hAnsi="宋体" w:cs="Times New Roman" w:hint="eastAsia"/>
+          <w:szCs w:val="18"/>
+        </w:rPr>
+        <w:t>随着摩尔定律</w:t>
+      </w:r>
+      <w:r>
+        <w:rPr>
+          <w:rFonts w:ascii="宋体" w:eastAsia="宋体" w:hAnsi="宋体" w:cs="Times New Roman" w:hint="eastAsia"/>
+          <w:szCs w:val="18"/>
+        </w:rPr>
+        <w:t>（Moor</w:t>
+      </w:r>
+      <w:r>
+        <w:rPr>
+          <w:rFonts w:ascii="宋体" w:eastAsia="宋体" w:hAnsi="宋体" w:cs="Times New Roman"/>
+          <w:szCs w:val="18"/>
+        </w:rPr>
+        <w:t>e’s law）</w:t>
+      </w:r>
+      <w:r>
+        <w:rPr>
+          <w:rFonts w:ascii="宋体" w:eastAsia="宋体" w:hAnsi="宋体" w:cs="Times New Roman" w:hint="eastAsia"/>
+          <w:szCs w:val="18"/>
+        </w:rPr>
+        <w:t>的</w:t>
+      </w:r>
+      <w:r>
+        <w:rPr>
+          <w:rFonts w:ascii="宋体" w:eastAsia="宋体" w:hAnsi="宋体" w:cs="Times New Roman" w:hint="eastAsia"/>
+          <w:szCs w:val="18"/>
+        </w:rPr>
+        <w:t>终</w:t>
+      </w:r>
+      <w:r>
+        <w:rPr>
+          <w:rFonts w:ascii="宋体" w:eastAsia="宋体" w:hAnsi="宋体" w:cs="Times New Roman" w:hint="eastAsia"/>
+          <w:szCs w:val="18"/>
+        </w:rPr>
+        <w:t>结，</w:t>
+      </w:r>
+      <w:r>
+        <w:rPr>
+          <w:rFonts w:ascii="宋体" w:eastAsia="宋体" w:hAnsi="宋体" w:cs="Times New Roman" w:hint="eastAsia"/>
+          <w:szCs w:val="18"/>
+        </w:rPr>
+        <w:t>对性价比进行重大改进的唯一途径是为特定领域（例如</w:t>
+      </w:r>
+      <w:r>
+        <w:rPr>
+          <w:rFonts w:ascii="宋体" w:eastAsia="宋体" w:hAnsi="宋体" w:cs="Times New Roman" w:hint="eastAsia"/>
+          <w:szCs w:val="18"/>
+        </w:rPr>
+        <w:t>深度学习，增强现实，组合优化，图形等</w:t>
+      </w:r>
+      <w:r>
+        <w:rPr>
+          <w:rFonts w:ascii="宋体" w:eastAsia="宋体" w:hAnsi="宋体" w:cs="Times New Roman" w:hint="eastAsia"/>
+          <w:szCs w:val="18"/>
+        </w:rPr>
+        <w:t>）添加自定义指令。这意味着如今的ISA必须保留操作码空间以供未来的提升。</w:t>
       </w:r>
     </w:p>
     <w:p>
@@ -3417,42 +5383,21 @@
           <w:rFonts w:ascii="宋体" w:eastAsia="宋体" w:hAnsi="宋体" w:cs="Times New Roman" w:hint="eastAsia"/>
           <w:szCs w:val="18"/>
         </w:rPr>
-        <w:t>唉，这个“解决方案”没有帮助接下来有着更多流水级</w:t>
-      </w:r>
-      <w:r>
-        <w:rPr>
-          <w:rFonts w:ascii="宋体" w:eastAsia="宋体" w:hAnsi="宋体" w:cs="Times New Roman" w:hint="eastAsia"/>
-          <w:szCs w:val="18"/>
-        </w:rPr>
-        <w:t>（因此在计算出分支结果之前取了更多的指令）</w:t>
-      </w:r>
-      <w:r>
-        <w:rPr>
-          <w:rFonts w:ascii="宋体" w:eastAsia="宋体" w:hAnsi="宋体" w:cs="Times New Roman" w:hint="eastAsia"/>
-          <w:szCs w:val="18"/>
-        </w:rPr>
-        <w:t>的MIPS-32处理器，反而让MIPS-32程序员，编译器编写者，以及处理器设计者（因为增量ISA需要向后兼容</w:t>
-      </w:r>
-      <w:r>
-        <w:rPr>
-          <w:rFonts w:ascii="宋体" w:eastAsia="宋体" w:hAnsi="宋体" w:cs="Times New Roman" w:hint="eastAsia"/>
-          <w:szCs w:val="18"/>
-        </w:rPr>
-        <w:t>，见1.2节</w:t>
-      </w:r>
-      <w:r>
-        <w:rPr>
-          <w:rFonts w:ascii="宋体" w:eastAsia="宋体" w:hAnsi="宋体" w:cs="Times New Roman" w:hint="eastAsia"/>
-          <w:szCs w:val="18"/>
-        </w:rPr>
-        <w:t>）的生活变得更加艰难。</w:t>
-      </w:r>
-      <w:r>
-        <w:rPr>
-          <w:rFonts w:ascii="宋体" w:eastAsia="宋体" w:hAnsi="宋体" w:cs="Times New Roman" w:hint="eastAsia"/>
-          <w:szCs w:val="18"/>
-        </w:rPr>
-        <w:t>此外，它让MIPS-32的代码变得更加难懂（参见第29页图2.10）。</w:t>
+        <w:t>在20世纪70年代和80年代，当摩尔定律如日中天的时候，很少有人考虑为未来的提升节省操作码空间。相反，架构师们重视长地址和立即数</w:t>
+      </w:r>
+      <w:r>
+        <w:rPr>
+          <w:rFonts w:ascii="宋体" w:eastAsia="宋体" w:hAnsi="宋体" w:cs="Times New Roman" w:hint="eastAsia"/>
+          <w:szCs w:val="18"/>
+        </w:rPr>
+        <w:t>字段以减少每个程序执行的指令数（这是前一页上有关性能的方程式中的第一个因素）。</w:t>
+      </w:r>
+      <w:r>
+        <w:rPr>
+          <w:rFonts w:ascii="宋体" w:eastAsia="宋体" w:hAnsi="宋体" w:cs="Times New Roman"/>
+          <w:szCs w:val="18"/>
+        </w:rPr>
+        <w:tab/>
       </w:r>
     </w:p>
     <w:p>
@@ -3468,7 +5413,402 @@
           <w:rFonts w:ascii="宋体" w:eastAsia="宋体" w:hAnsi="宋体" w:cs="Times New Roman" w:hint="eastAsia"/>
           <w:szCs w:val="18"/>
         </w:rPr>
-        <w:t>虽然架构师不该放入有助于某个时间点的一个特定实现的功能，但他们也不应该放入阻碍某些实现的功能。例如，如上一页所述，ARM-32和其他一些ISA具有Load</w:t>
+        <w:t>一个能说明缺少操作码空间的弊端的例子是，ARM-32的架构师后来试图通过向以前统一的32位ISA中添加16位指令来缩减代码长度，但根本就没有空间了。因此，唯一的解决方案是先用16位指令来创建一个新的ISA（Thumb），然后同时用16位指令和32位指令来组成另外一个ISA（Thumb-2），并用一个模式位在两种长度的指令间切换。为了切换模式，程序员或编译器会跳转到一个最低有效位为1的字节地址。这种方法能有效是因为16位和32位指令中的该位应该是0。</w:t>
+      </w:r>
+    </w:p>
+    <w:p>
+      <w:pPr>
+        <w:ind w:left="420" w:firstLineChars="200" w:firstLine="420"/>
+        <w:jc w:val="center"/>
+        <w:rPr>
+          <w:rFonts w:ascii="宋体" w:eastAsia="宋体" w:hAnsi="宋体" w:cs="Times New Roman"/>
+          <w:szCs w:val="18"/>
+        </w:rPr>
+      </w:pPr>
+      <w:r>
+        <w:rPr>
+          <w:noProof/>
+        </w:rPr>
+        <w:drawing>
+          <wp:inline distT="0" distB="0" distL="0" distR="0" wp14:anchorId="1C9B8B8B" wp14:editId="7ED25D1F">
+            <wp:extent cx="4497815" cy="2599267"/>
+            <wp:effectExtent l="0" t="0" r="0" b="0"/>
+            <wp:docPr id="1" name="图片 1"/>
+            <wp:cNvGraphicFramePr>
+              <a:graphicFrameLocks xmlns:a="http://schemas.openxmlformats.org/drawingml/2006/main" noChangeAspect="1"/>
+            </wp:cNvGraphicFramePr>
+            <a:graphic xmlns:a="http://schemas.openxmlformats.org/drawingml/2006/main">
+              <a:graphicData uri="http://schemas.openxmlformats.org/drawingml/2006/picture">
+                <pic:pic xmlns:pic="http://schemas.openxmlformats.org/drawingml/2006/picture">
+                  <pic:nvPicPr>
+                    <pic:cNvPr id="1" name=""/>
+                    <pic:cNvPicPr/>
+                  </pic:nvPicPr>
+                  <pic:blipFill>
+                    <a:blip r:embed="rId12"/>
+                    <a:stretch>
+                      <a:fillRect/>
+                    </a:stretch>
+                  </pic:blipFill>
+                  <pic:spPr>
+                    <a:xfrm>
+                      <a:off x="0" y="0"/>
+                      <a:ext cx="4503154" cy="2602352"/>
+                    </a:xfrm>
+                    <a:prstGeom prst="rect">
+                      <a:avLst/>
+                    </a:prstGeom>
+                  </pic:spPr>
+                </pic:pic>
+              </a:graphicData>
+            </a:graphic>
+          </wp:inline>
+        </w:drawing>
+      </w:r>
+    </w:p>
+    <w:p>
+      <w:pPr>
+        <w:autoSpaceDE w:val="0"/>
+        <w:autoSpaceDN w:val="0"/>
+        <w:adjustRightInd w:val="0"/>
+        <w:ind w:left="420"/>
+        <w:rPr>
+          <w:rFonts w:ascii="宋体" w:eastAsia="宋体" w:hAnsi="宋体"/>
+          <w:b/>
+          <w:sz w:val="18"/>
+          <w:szCs w:val="18"/>
+        </w:rPr>
+      </w:pPr>
+      <w:r>
+        <w:rPr>
+          <w:rFonts w:ascii="宋体" w:eastAsia="宋体" w:hAnsi="宋体" w:hint="eastAsia"/>
+          <w:b/>
+          <w:sz w:val="18"/>
+          <w:szCs w:val="18"/>
+        </w:rPr>
+        <w:t>图</w:t>
+      </w:r>
+      <w:r>
+        <w:rPr>
+          <w:rFonts w:ascii="宋体" w:eastAsia="宋体" w:hAnsi="宋体"/>
+          <w:b/>
+          <w:sz w:val="18"/>
+          <w:szCs w:val="18"/>
+        </w:rPr>
+        <w:t>1.5：RV32G，ARM-32，x86-32，RV32C和Thumb-2程序</w:t>
+      </w:r>
+      <w:r>
+        <w:rPr>
+          <w:rFonts w:ascii="宋体" w:eastAsia="宋体" w:hAnsi="宋体" w:hint="eastAsia"/>
+          <w:b/>
+          <w:sz w:val="18"/>
+          <w:szCs w:val="18"/>
+        </w:rPr>
+        <w:t>的相对</w:t>
+      </w:r>
+      <w:r>
+        <w:rPr>
+          <w:rFonts w:ascii="宋体" w:eastAsia="宋体" w:hAnsi="宋体"/>
+          <w:b/>
+          <w:sz w:val="18"/>
+          <w:szCs w:val="18"/>
+        </w:rPr>
+        <w:t>大小。 最后两个ISA是</w:t>
+      </w:r>
+      <w:r>
+        <w:rPr>
+          <w:rFonts w:ascii="宋体" w:eastAsia="宋体" w:hAnsi="宋体" w:hint="eastAsia"/>
+          <w:b/>
+          <w:sz w:val="18"/>
+          <w:szCs w:val="18"/>
+        </w:rPr>
+        <w:t>以短</w:t>
+      </w:r>
+      <w:r>
+        <w:rPr>
+          <w:rFonts w:ascii="宋体" w:eastAsia="宋体" w:hAnsi="宋体"/>
+          <w:b/>
+          <w:sz w:val="18"/>
+          <w:szCs w:val="18"/>
+        </w:rPr>
+        <w:t>代码</w:t>
+      </w:r>
+      <w:r>
+        <w:rPr>
+          <w:rFonts w:ascii="宋体" w:eastAsia="宋体" w:hAnsi="宋体" w:hint="eastAsia"/>
+          <w:b/>
+          <w:sz w:val="18"/>
+          <w:szCs w:val="18"/>
+        </w:rPr>
+        <w:t>长度为目标的</w:t>
+      </w:r>
+      <w:r>
+        <w:rPr>
+          <w:rFonts w:ascii="宋体" w:eastAsia="宋体" w:hAnsi="宋体"/>
+          <w:b/>
+          <w:sz w:val="18"/>
+          <w:szCs w:val="18"/>
+        </w:rPr>
+        <w:t>。 这些程序是使用GCC编译器的SPEC CPU2006基准测试。 与RV32C相比，Thumb-2的</w:t>
+      </w:r>
+      <w:r>
+        <w:rPr>
+          <w:rFonts w:ascii="宋体" w:eastAsia="宋体" w:hAnsi="宋体" w:hint="eastAsia"/>
+          <w:b/>
+          <w:sz w:val="18"/>
+          <w:szCs w:val="18"/>
+        </w:rPr>
+        <w:t>代码短小的</w:t>
+      </w:r>
+      <w:r>
+        <w:rPr>
+          <w:rFonts w:ascii="宋体" w:eastAsia="宋体" w:hAnsi="宋体"/>
+          <w:b/>
+          <w:sz w:val="18"/>
+          <w:szCs w:val="18"/>
+        </w:rPr>
+        <w:t>优势是由于在</w:t>
+      </w:r>
+      <w:r>
+        <w:rPr>
+          <w:rFonts w:ascii="宋体" w:eastAsia="宋体" w:hAnsi="宋体"/>
+          <w:b/>
+          <w:sz w:val="18"/>
+          <w:szCs w:val="18"/>
+        </w:rPr>
+        <w:t>进入</w:t>
+      </w:r>
+      <w:r>
+        <w:rPr>
+          <w:rFonts w:ascii="宋体" w:eastAsia="宋体" w:hAnsi="宋体"/>
+          <w:b/>
+          <w:sz w:val="18"/>
+          <w:szCs w:val="18"/>
+        </w:rPr>
+        <w:t>程序时</w:t>
+      </w:r>
+      <w:r>
+        <w:rPr>
+          <w:rFonts w:ascii="宋体" w:eastAsia="宋体" w:hAnsi="宋体" w:hint="eastAsia"/>
+          <w:b/>
+          <w:sz w:val="18"/>
+          <w:szCs w:val="18"/>
+        </w:rPr>
+        <w:t>L</w:t>
+      </w:r>
+      <w:r>
+        <w:rPr>
+          <w:rFonts w:ascii="宋体" w:eastAsia="宋体" w:hAnsi="宋体"/>
+          <w:b/>
+          <w:sz w:val="18"/>
+          <w:szCs w:val="18"/>
+        </w:rPr>
+        <w:t>oad and Store Multiple</w:t>
+      </w:r>
+      <w:r>
+        <w:rPr>
+          <w:rFonts w:ascii="宋体" w:eastAsia="宋体" w:hAnsi="宋体" w:hint="eastAsia"/>
+          <w:b/>
+          <w:sz w:val="18"/>
+          <w:szCs w:val="18"/>
+        </w:rPr>
+        <w:t>的</w:t>
+      </w:r>
+      <w:r>
+        <w:rPr>
+          <w:rFonts w:ascii="宋体" w:eastAsia="宋体" w:hAnsi="宋体"/>
+          <w:b/>
+          <w:sz w:val="18"/>
+          <w:szCs w:val="18"/>
+        </w:rPr>
+        <w:t>节省。 RV32C</w:t>
+      </w:r>
+      <w:r>
+        <w:rPr>
+          <w:rFonts w:ascii="宋体" w:eastAsia="宋体" w:hAnsi="宋体" w:hint="eastAsia"/>
+          <w:b/>
+          <w:sz w:val="18"/>
+          <w:szCs w:val="18"/>
+        </w:rPr>
+        <w:t>没有包含</w:t>
+      </w:r>
+      <w:r>
+        <w:rPr>
+          <w:rFonts w:ascii="宋体" w:eastAsia="宋体" w:hAnsi="宋体"/>
+          <w:b/>
+          <w:sz w:val="18"/>
+          <w:szCs w:val="18"/>
+        </w:rPr>
+        <w:t>它们</w:t>
+      </w:r>
+      <w:r>
+        <w:rPr>
+          <w:rFonts w:ascii="宋体" w:eastAsia="宋体" w:hAnsi="宋体" w:hint="eastAsia"/>
+          <w:b/>
+          <w:sz w:val="18"/>
+          <w:szCs w:val="18"/>
+        </w:rPr>
+        <w:t>，</w:t>
+      </w:r>
+      <w:r>
+        <w:rPr>
+          <w:rFonts w:ascii="宋体" w:eastAsia="宋体" w:hAnsi="宋体"/>
+          <w:b/>
+          <w:sz w:val="18"/>
+          <w:szCs w:val="18"/>
+        </w:rPr>
+        <w:t>以保持与RV32G指令的一对一映射，RV32G省略了Load and Store Multiple以降低高端处理器的实现复杂性（见下文）。 第</w:t>
+      </w:r>
+      <w:r>
+        <w:rPr>
+          <w:rFonts w:ascii="宋体" w:eastAsia="宋体" w:hAnsi="宋体" w:hint="eastAsia"/>
+          <w:b/>
+          <w:sz w:val="18"/>
+          <w:szCs w:val="18"/>
+        </w:rPr>
+        <w:t>七</w:t>
+      </w:r>
+      <w:r>
+        <w:rPr>
+          <w:rFonts w:ascii="宋体" w:eastAsia="宋体" w:hAnsi="宋体"/>
+          <w:b/>
+          <w:sz w:val="18"/>
+          <w:szCs w:val="18"/>
+        </w:rPr>
+        <w:t>章</w:t>
+      </w:r>
+      <w:r>
+        <w:rPr>
+          <w:rFonts w:ascii="宋体" w:eastAsia="宋体" w:hAnsi="宋体" w:hint="eastAsia"/>
+          <w:b/>
+          <w:sz w:val="18"/>
+          <w:szCs w:val="18"/>
+        </w:rPr>
+        <w:t>介绍</w:t>
+      </w:r>
+      <w:r>
+        <w:rPr>
+          <w:rFonts w:ascii="宋体" w:eastAsia="宋体" w:hAnsi="宋体"/>
+          <w:b/>
+          <w:sz w:val="18"/>
+          <w:szCs w:val="18"/>
+        </w:rPr>
+        <w:t>了RV32C。 RV32G表示RISC-V扩展（RV32M，RV32F，RV32D和RV32A）的流行组合，正确称为RV32IMAFD。 [</w:t>
+      </w:r>
+      <w:r>
+        <w:rPr>
+          <w:rFonts w:ascii="宋体" w:eastAsia="宋体" w:hAnsi="宋体" w:hint="eastAsia"/>
+          <w:b/>
+          <w:sz w:val="18"/>
+          <w:szCs w:val="18"/>
+        </w:rPr>
+        <w:t>W</w:t>
+      </w:r>
+      <w:r>
+        <w:rPr>
+          <w:rFonts w:ascii="宋体" w:eastAsia="宋体" w:hAnsi="宋体"/>
+          <w:b/>
+          <w:sz w:val="18"/>
+          <w:szCs w:val="18"/>
+        </w:rPr>
+        <w:t xml:space="preserve">aterman </w:t>
+      </w:r>
+      <w:r>
+        <w:rPr>
+          <w:rFonts w:ascii="宋体" w:eastAsia="宋体" w:hAnsi="宋体"/>
+          <w:b/>
+          <w:sz w:val="18"/>
+          <w:szCs w:val="18"/>
+        </w:rPr>
+        <w:t>2016]</w:t>
+      </w:r>
+    </w:p>
+    <w:p>
+      <w:pPr>
+        <w:autoSpaceDE w:val="0"/>
+        <w:autoSpaceDN w:val="0"/>
+        <w:adjustRightInd w:val="0"/>
+        <w:rPr>
+          <w:rFonts w:ascii="宋体" w:eastAsia="宋体" w:hAnsi="宋体" w:hint="eastAsia"/>
+          <w:b/>
+          <w:sz w:val="18"/>
+          <w:szCs w:val="18"/>
+        </w:rPr>
+      </w:pPr>
+    </w:p>
+    <w:p>
+      <w:pPr>
+        <w:ind w:left="420" w:firstLineChars="200" w:firstLine="422"/>
+        <w:rPr>
+          <w:rFonts w:ascii="宋体" w:eastAsia="宋体" w:hAnsi="宋体" w:cs="Times New Roman"/>
+          <w:szCs w:val="18"/>
+        </w:rPr>
+      </w:pPr>
+      <w:r>
+        <w:rPr>
+          <w:rFonts w:ascii="宋体" w:eastAsia="宋体" w:hAnsi="宋体" w:cs="Times New Roman" w:hint="eastAsia"/>
+          <w:b/>
+          <w:szCs w:val="18"/>
+        </w:rPr>
+        <w:t xml:space="preserve">程序大小 </w:t>
+      </w:r>
+      <w:r>
+        <w:rPr>
+          <w:rFonts w:ascii="宋体" w:eastAsia="宋体" w:hAnsi="宋体" w:cs="Times New Roman" w:hint="eastAsia"/>
+          <w:szCs w:val="18"/>
+        </w:rPr>
+        <w:t>程序越小，存储它所需的芯片面积就越小(这对于嵌入式设备来说可能是一个巨大的成本</w:t>
+      </w:r>
+      <w:r>
+        <w:rPr>
+          <w:rFonts w:ascii="宋体" w:eastAsia="宋体" w:hAnsi="宋体" w:cs="Times New Roman"/>
+          <w:szCs w:val="18"/>
+        </w:rPr>
+        <w:t>)</w:t>
+      </w:r>
+      <w:r>
+        <w:rPr>
+          <w:rFonts w:ascii="宋体" w:eastAsia="宋体" w:hAnsi="宋体" w:cs="Times New Roman" w:hint="eastAsia"/>
+          <w:szCs w:val="18"/>
+        </w:rPr>
+        <w:t>。</w:t>
+      </w:r>
+      <w:r>
+        <w:rPr>
+          <w:rFonts w:ascii="宋体" w:eastAsia="宋体" w:hAnsi="宋体" w:cs="Times New Roman" w:hint="eastAsia"/>
+          <w:szCs w:val="18"/>
+        </w:rPr>
+        <w:t>实际上，这个问题促使ARM架构师在Thumb和Thumb-2</w:t>
+      </w:r>
+      <w:r>
+        <w:rPr>
+          <w:rFonts w:ascii="宋体" w:eastAsia="宋体" w:hAnsi="宋体" w:cs="Times New Roman"/>
+          <w:szCs w:val="18"/>
+        </w:rPr>
+        <w:t xml:space="preserve"> ISA</w:t>
+      </w:r>
+      <w:r>
+        <w:rPr>
+          <w:rFonts w:ascii="宋体" w:eastAsia="宋体" w:hAnsi="宋体" w:cs="Times New Roman" w:hint="eastAsia"/>
+          <w:szCs w:val="18"/>
+        </w:rPr>
+        <w:t>中追加了一些更短的指令。更小的程序还能减少指令缓存的未命中问题，从而节省了功耗（因为片外DRAM访问比片上SRAM访问耗能更多），也提高了性能。短的代码长度是ISA架构师的目标之一。</w:t>
+      </w:r>
+    </w:p>
+    <w:p>
+      <w:pPr>
+        <w:ind w:left="420" w:firstLineChars="200" w:firstLine="420"/>
+        <w:rPr>
+          <w:rFonts w:ascii="宋体" w:eastAsia="宋体" w:hAnsi="宋体" w:cs="Times New Roman"/>
+          <w:szCs w:val="18"/>
+        </w:rPr>
+      </w:pPr>
+      <w:r>
+        <w:rPr>
+          <w:rFonts w:ascii="宋体" w:eastAsia="宋体" w:hAnsi="宋体" w:cs="Times New Roman" w:hint="eastAsia"/>
+          <w:szCs w:val="18"/>
+        </w:rPr>
+        <w:t>x86-32</w:t>
       </w:r>
       <w:r>
         <w:rPr>
@@ -3482,439 +5822,198 @@
           <w:rFonts w:ascii="宋体" w:eastAsia="宋体" w:hAnsi="宋体" w:cs="Times New Roman" w:hint="eastAsia"/>
           <w:szCs w:val="18"/>
         </w:rPr>
-        <w:t>Multiple指令。这些指令</w:t>
-      </w:r>
-      <w:r>
-        <w:rPr>
-          <w:rFonts w:ascii="宋体" w:eastAsia="宋体" w:hAnsi="宋体" w:cs="Times New Roman" w:hint="eastAsia"/>
-          <w:szCs w:val="18"/>
-        </w:rPr>
-        <w:t>可以提高单发射流水线设计的性能，但会降低多发射流水线的效率。原因在于这种直截了当的实现</w:t>
-      </w:r>
-      <w:r>
-        <w:rPr>
-          <w:rFonts w:ascii="宋体" w:eastAsia="宋体" w:hAnsi="宋体" w:cs="Times New Roman" w:hint="eastAsia"/>
-          <w:szCs w:val="18"/>
-        </w:rPr>
-        <w:t>排除了与其他指令并行地调度</w:t>
-      </w:r>
-      <w:r>
-        <w:rPr>
-          <w:rFonts w:ascii="宋体" w:eastAsia="宋体" w:hAnsi="宋体" w:cs="Times New Roman"/>
-          <w:szCs w:val="18"/>
-        </w:rPr>
-        <w:t>Load Multiple的各个负载</w:t>
-      </w:r>
-      <w:r>
-        <w:rPr>
-          <w:rFonts w:ascii="宋体" w:eastAsia="宋体" w:hAnsi="宋体" w:cs="Times New Roman" w:hint="eastAsia"/>
-          <w:szCs w:val="18"/>
-        </w:rPr>
-        <w:t>的可能</w:t>
-      </w:r>
-      <w:r>
-        <w:rPr>
-          <w:rFonts w:ascii="宋体" w:eastAsia="宋体" w:hAnsi="宋体" w:cs="Times New Roman"/>
-          <w:szCs w:val="18"/>
-        </w:rPr>
-        <w:t>，从而降低了这些处理器的指令吞吐量。</w:t>
-      </w:r>
+        <w:t>ISA的指令可以短至1字节，也可以长达15字节。</w:t>
+      </w:r>
+      <w:r>
+        <w:rPr>
+          <w:rFonts w:ascii="宋体" w:eastAsia="宋体" w:hAnsi="宋体" w:cs="Times New Roman" w:hint="eastAsia"/>
+          <w:szCs w:val="18"/>
+        </w:rPr>
+        <w:t>你可能会</w:t>
+      </w:r>
+      <w:r>
+        <w:rPr>
+          <w:rFonts w:ascii="宋体" w:eastAsia="宋体" w:hAnsi="宋体" w:cs="Times New Roman" w:hint="eastAsia"/>
+          <w:szCs w:val="18"/>
+        </w:rPr>
+        <w:t>觉得x86的这种可变字节长度的指令写成的程序一定会比用一些ISA（比如ARM-32，RISC-V）中32位定长指令要更短。逻辑上，</w:t>
+      </w:r>
+      <w:r>
+        <w:rPr>
+          <w:rFonts w:ascii="宋体" w:eastAsia="宋体" w:hAnsi="宋体" w:cs="Times New Roman" w:hint="eastAsia"/>
+          <w:szCs w:val="18"/>
+        </w:rPr>
+        <w:t>可变</w:t>
+      </w:r>
+      <w:r>
+        <w:rPr>
+          <w:rFonts w:ascii="宋体" w:eastAsia="宋体" w:hAnsi="宋体" w:cs="Times New Roman" w:hint="eastAsia"/>
+          <w:szCs w:val="18"/>
+        </w:rPr>
+        <w:t>字节长度指令</w:t>
+      </w:r>
+      <w:r>
+        <w:rPr>
+          <w:rFonts w:ascii="宋体" w:eastAsia="宋体" w:hAnsi="宋体" w:cs="Times New Roman" w:hint="eastAsia"/>
+          <w:szCs w:val="18"/>
+        </w:rPr>
+        <w:t>的程序</w:t>
+      </w:r>
+      <w:r>
+        <w:rPr>
+          <w:rFonts w:ascii="宋体" w:eastAsia="宋体" w:hAnsi="宋体" w:cs="Times New Roman" w:hint="eastAsia"/>
+          <w:szCs w:val="18"/>
+        </w:rPr>
+        <w:t>也应该小于仅由16位和32位定长指令组成给的ISA（比如Thumb-2和</w:t>
+      </w:r>
+      <w:r>
+        <w:rPr>
+          <w:rFonts w:ascii="宋体" w:eastAsia="宋体" w:hAnsi="宋体" w:cs="Times New Roman" w:hint="eastAsia"/>
+          <w:szCs w:val="18"/>
+        </w:rPr>
+        <w:t>使用RV32C扩展的</w:t>
+      </w:r>
+      <w:r>
+        <w:rPr>
+          <w:rFonts w:ascii="宋体" w:eastAsia="宋体" w:hAnsi="宋体" w:cs="Times New Roman" w:hint="eastAsia"/>
+          <w:szCs w:val="18"/>
+        </w:rPr>
+        <w:t>RISC-</w:t>
+      </w:r>
+      <w:r>
+        <w:rPr>
+          <w:rFonts w:ascii="宋体" w:eastAsia="宋体" w:hAnsi="宋体" w:cs="Times New Roman"/>
+          <w:szCs w:val="18"/>
+        </w:rPr>
+        <w:t>V</w:t>
+      </w:r>
+      <w:r>
+        <w:rPr>
+          <w:rFonts w:ascii="宋体" w:eastAsia="宋体" w:hAnsi="宋体" w:cs="Times New Roman" w:hint="eastAsia"/>
+          <w:szCs w:val="18"/>
+        </w:rPr>
+        <w:t>，参见第七章</w:t>
+      </w:r>
+      <w:r>
+        <w:rPr>
+          <w:rFonts w:ascii="宋体" w:eastAsia="宋体" w:hAnsi="宋体" w:cs="Times New Roman"/>
+          <w:szCs w:val="18"/>
+        </w:rPr>
+        <w:t>）</w:t>
+      </w:r>
+      <w:r>
+        <w:rPr>
+          <w:rFonts w:ascii="宋体" w:eastAsia="宋体" w:hAnsi="宋体" w:cs="Times New Roman" w:hint="eastAsia"/>
+          <w:szCs w:val="18"/>
+        </w:rPr>
+        <w:t>。图1.5</w:t>
+      </w:r>
+      <w:r>
+        <w:rPr>
+          <w:rFonts w:ascii="宋体" w:eastAsia="宋体" w:hAnsi="宋体" w:cs="Times New Roman" w:hint="eastAsia"/>
+          <w:szCs w:val="18"/>
+        </w:rPr>
+        <w:lastRenderedPageBreak/>
+        <w:t>显示，当所有指令都是32位长时，ARM-32和RISC-V代码比x86-32长6%到9%，而令人惊讶的是，x86-32代码比</w:t>
+      </w:r>
+      <w:r>
+        <w:rPr>
+          <w:rFonts w:ascii="宋体" w:eastAsia="宋体" w:hAnsi="宋体" w:cs="Times New Roman" w:hint="eastAsia"/>
+          <w:szCs w:val="18"/>
+        </w:rPr>
+        <w:t>同时提供16位和32位指令的压缩版本（Thumb-2和</w:t>
+      </w:r>
+      <w:r>
+        <w:rPr>
+          <w:rFonts w:ascii="宋体" w:eastAsia="宋体" w:hAnsi="宋体" w:cs="Times New Roman" w:hint="eastAsia"/>
+          <w:szCs w:val="18"/>
+        </w:rPr>
+        <w:t>RV32C</w:t>
+      </w:r>
+      <w:r>
+        <w:rPr>
+          <w:rFonts w:ascii="宋体" w:eastAsia="宋体" w:hAnsi="宋体" w:cs="Times New Roman" w:hint="eastAsia"/>
+          <w:szCs w:val="18"/>
+        </w:rPr>
+        <w:t>）</w:t>
+      </w:r>
+      <w:r>
+        <w:rPr>
+          <w:rFonts w:ascii="宋体" w:eastAsia="宋体" w:hAnsi="宋体" w:cs="Times New Roman" w:hint="eastAsia"/>
+          <w:szCs w:val="18"/>
+        </w:rPr>
+        <w:t>大26%。</w:t>
+      </w:r>
+    </w:p>
+    <w:p>
+      <w:pPr>
+        <w:ind w:left="420" w:firstLineChars="200" w:firstLine="420"/>
+        <w:rPr>
+          <w:rFonts w:ascii="宋体" w:eastAsia="宋体" w:hAnsi="宋体" w:cs="Times New Roman"/>
+          <w:szCs w:val="18"/>
+        </w:rPr>
+      </w:pPr>
+      <w:r>
+        <w:rPr>
+          <w:rFonts w:ascii="宋体" w:eastAsia="宋体" w:hAnsi="宋体" w:cs="Times New Roman" w:hint="eastAsia"/>
+          <w:szCs w:val="18"/>
+        </w:rPr>
+        <w:t>虽然使用新的可变字节长度指令的新ISA可能会导致比RV32C和Thumb-2更短的代码，但20世纪70年代第一个x86的架构师有不同的担忧。此外，考虑到增量ISA（第1.2节）对于向后二进制兼容性的要求，数百条新的x86-32指令比预期</w:t>
+      </w:r>
+      <w:r>
+        <w:rPr>
+          <w:rFonts w:ascii="宋体" w:eastAsia="宋体" w:hAnsi="宋体" w:cs="Times New Roman" w:hint="eastAsia"/>
+          <w:szCs w:val="18"/>
+        </w:rPr>
+        <w:t>要长</w:t>
+      </w:r>
+      <w:r>
+        <w:rPr>
+          <w:rFonts w:ascii="宋体" w:eastAsia="宋体" w:hAnsi="宋体" w:cs="Times New Roman" w:hint="eastAsia"/>
+          <w:szCs w:val="18"/>
+        </w:rPr>
+        <w:t>。它们承担了一到两个字节长的前缀，这迫使它们使用原始x86的有限的空余操作码空间。</w:t>
+      </w:r>
+    </w:p>
+    <w:p>
+      <w:pPr>
+        <w:ind w:left="420" w:firstLineChars="200" w:firstLine="420"/>
+        <w:rPr>
+          <w:rFonts w:ascii="宋体" w:eastAsia="宋体" w:hAnsi="宋体" w:cs="Times New Roman" w:hint="eastAsia"/>
+          <w:szCs w:val="18"/>
+        </w:rPr>
+      </w:pPr>
     </w:p>
     <w:p>
       <w:pPr>
         <w:ind w:left="420" w:firstLineChars="200" w:firstLine="422"/>
         <w:rPr>
-          <w:rFonts w:ascii="宋体" w:eastAsia="宋体" w:hAnsi="宋体" w:cs="Times New Roman"/>
-          <w:szCs w:val="18"/>
-        </w:rPr>
-      </w:pPr>
-      <w:r>
-        <w:rPr>
-          <w:rFonts w:ascii="宋体" w:eastAsia="宋体" w:hAnsi="宋体" w:cs="Times New Roman" w:hint="eastAsia"/>
-          <w:b/>
-          <w:szCs w:val="18"/>
-        </w:rPr>
-        <w:t xml:space="preserve">提升空间 </w:t>
-      </w:r>
-      <w:r>
-        <w:rPr>
-          <w:rFonts w:ascii="宋体" w:eastAsia="宋体" w:hAnsi="宋体" w:cs="Times New Roman" w:hint="eastAsia"/>
-          <w:szCs w:val="18"/>
-        </w:rPr>
-        <w:t>随着摩尔定律</w:t>
-      </w:r>
-      <w:r>
-        <w:rPr>
-          <w:rFonts w:ascii="宋体" w:eastAsia="宋体" w:hAnsi="宋体" w:cs="Times New Roman" w:hint="eastAsia"/>
-          <w:szCs w:val="18"/>
-        </w:rPr>
-        <w:t>（Moor</w:t>
-      </w:r>
-      <w:r>
-        <w:rPr>
-          <w:rFonts w:ascii="宋体" w:eastAsia="宋体" w:hAnsi="宋体" w:cs="Times New Roman"/>
-          <w:szCs w:val="18"/>
-        </w:rPr>
-        <w:t>e’s law）</w:t>
-      </w:r>
-      <w:r>
-        <w:rPr>
-          <w:rFonts w:ascii="宋体" w:eastAsia="宋体" w:hAnsi="宋体" w:cs="Times New Roman" w:hint="eastAsia"/>
-          <w:szCs w:val="18"/>
-        </w:rPr>
-        <w:t>的</w:t>
-      </w:r>
-      <w:r>
-        <w:rPr>
-          <w:rFonts w:ascii="宋体" w:eastAsia="宋体" w:hAnsi="宋体" w:cs="Times New Roman" w:hint="eastAsia"/>
-          <w:szCs w:val="18"/>
-        </w:rPr>
-        <w:t>终</w:t>
-      </w:r>
-      <w:r>
-        <w:rPr>
-          <w:rFonts w:ascii="宋体" w:eastAsia="宋体" w:hAnsi="宋体" w:cs="Times New Roman" w:hint="eastAsia"/>
-          <w:szCs w:val="18"/>
-        </w:rPr>
-        <w:t>结，</w:t>
-      </w:r>
-      <w:r>
-        <w:rPr>
-          <w:rFonts w:ascii="宋体" w:eastAsia="宋体" w:hAnsi="宋体" w:cs="Times New Roman" w:hint="eastAsia"/>
-          <w:szCs w:val="18"/>
-        </w:rPr>
-        <w:t>对性价比进行重大改进的唯一途径是为特定领域（例如</w:t>
-      </w:r>
-      <w:r>
-        <w:rPr>
-          <w:rFonts w:ascii="宋体" w:eastAsia="宋体" w:hAnsi="宋体" w:cs="Times New Roman" w:hint="eastAsia"/>
-          <w:szCs w:val="18"/>
-        </w:rPr>
-        <w:t>深度学习，增强现实，组合优化，图形等</w:t>
-      </w:r>
-      <w:r>
-        <w:rPr>
-          <w:rFonts w:ascii="宋体" w:eastAsia="宋体" w:hAnsi="宋体" w:cs="Times New Roman" w:hint="eastAsia"/>
-          <w:szCs w:val="18"/>
-        </w:rPr>
-        <w:t>）添加自定义指令。这意味着如今的ISA必须保留操作码空间以供未来的提升。</w:t>
-      </w:r>
-    </w:p>
-    <w:p>
-      <w:pPr>
-        <w:ind w:left="420" w:firstLineChars="200" w:firstLine="420"/>
-        <w:rPr>
-          <w:rFonts w:ascii="宋体" w:eastAsia="宋体" w:hAnsi="宋体" w:cs="Times New Roman"/>
-          <w:szCs w:val="18"/>
-        </w:rPr>
-      </w:pPr>
-      <w:r>
-        <w:rPr>
-          <w:rFonts w:ascii="宋体" w:eastAsia="宋体" w:hAnsi="宋体" w:cs="Times New Roman" w:hint="eastAsia"/>
-          <w:szCs w:val="18"/>
-        </w:rPr>
-        <w:t>在20世纪70年代和80年代，当摩尔定律如日中天的时候，很少有人考虑为未来的提升节省操作码空间。相反，架构师们重视长地址和立即数</w:t>
-      </w:r>
-      <w:r>
-        <w:rPr>
-          <w:rFonts w:ascii="宋体" w:eastAsia="宋体" w:hAnsi="宋体" w:cs="Times New Roman" w:hint="eastAsia"/>
-          <w:szCs w:val="18"/>
-        </w:rPr>
-        <w:t>字段以减少每个程序执行的指令数（这是前一页上有关性能的方程式中的第一个因素）。</w:t>
-      </w:r>
-      <w:r>
-        <w:rPr>
-          <w:rFonts w:ascii="宋体" w:eastAsia="宋体" w:hAnsi="宋体" w:cs="Times New Roman"/>
-          <w:szCs w:val="18"/>
-        </w:rPr>
-        <w:tab/>
-      </w:r>
-    </w:p>
-    <w:p>
-      <w:pPr>
-        <w:ind w:left="420" w:firstLineChars="200" w:firstLine="420"/>
-        <w:rPr>
-          <w:rFonts w:ascii="宋体" w:eastAsia="宋体" w:hAnsi="宋体" w:cs="Times New Roman"/>
-          <w:szCs w:val="18"/>
-        </w:rPr>
-      </w:pPr>
-      <w:r>
-        <w:rPr>
-          <w:rFonts w:ascii="宋体" w:eastAsia="宋体" w:hAnsi="宋体" w:cs="Times New Roman" w:hint="eastAsia"/>
-          <w:szCs w:val="18"/>
-        </w:rPr>
-        <w:t>一个能说明缺少操作码空间的弊端的例子是，ARM-32的架构师后来试图通过向以前统一的32位ISA中添加16位指令来缩减代码长度，但根本就没有空间了。因此，唯一的解决方案是先用16位指令来创建一个新的ISA（Thumb），然后同时用16位指令和32位指令来组成另外一个ISA（Thumb-2），并用一个模式位在两种长度的指令间切换。为了切换模式，程序员或编译器会跳转到一个最低有效位为1的字节地址。这种方法能有效是因为16位和32位指令中的该位应该是0。</w:t>
-      </w:r>
-    </w:p>
-    <w:p>
-      <w:pPr>
-        <w:ind w:left="420" w:firstLineChars="200" w:firstLine="422"/>
-        <w:rPr>
-          <w:rFonts w:ascii="宋体" w:eastAsia="宋体" w:hAnsi="宋体" w:cs="Times New Roman"/>
-          <w:szCs w:val="18"/>
-        </w:rPr>
-      </w:pPr>
-      <w:r>
-        <w:rPr>
-          <w:rFonts w:ascii="宋体" w:eastAsia="宋体" w:hAnsi="宋体" w:cs="Times New Roman" w:hint="eastAsia"/>
-          <w:b/>
-          <w:szCs w:val="18"/>
-        </w:rPr>
-        <w:t xml:space="preserve">程序大小 </w:t>
-      </w:r>
-      <w:r>
-        <w:rPr>
-          <w:rFonts w:ascii="宋体" w:eastAsia="宋体" w:hAnsi="宋体" w:cs="Times New Roman" w:hint="eastAsia"/>
-          <w:szCs w:val="18"/>
-        </w:rPr>
-        <w:t>程序越小，存储它所需的芯片面积就越小(这对于嵌入式设备来说可能是一个巨大的成本</w:t>
-      </w:r>
-      <w:r>
-        <w:rPr>
-          <w:rFonts w:ascii="宋体" w:eastAsia="宋体" w:hAnsi="宋体" w:cs="Times New Roman"/>
-          <w:szCs w:val="18"/>
-        </w:rPr>
-        <w:t>)</w:t>
-      </w:r>
-      <w:r>
-        <w:rPr>
-          <w:rFonts w:ascii="宋体" w:eastAsia="宋体" w:hAnsi="宋体" w:cs="Times New Roman" w:hint="eastAsia"/>
-          <w:szCs w:val="18"/>
-        </w:rPr>
-        <w:t>。</w:t>
-      </w:r>
-      <w:r>
-        <w:rPr>
-          <w:rFonts w:ascii="宋体" w:eastAsia="宋体" w:hAnsi="宋体" w:cs="Times New Roman" w:hint="eastAsia"/>
-          <w:szCs w:val="18"/>
-        </w:rPr>
-        <w:t>实际上，这个问题促使ARM架构师在Thumb和Thumb-2</w:t>
-      </w:r>
-      <w:r>
-        <w:rPr>
-          <w:rFonts w:ascii="宋体" w:eastAsia="宋体" w:hAnsi="宋体" w:cs="Times New Roman"/>
-          <w:szCs w:val="18"/>
-        </w:rPr>
-        <w:t xml:space="preserve"> ISA</w:t>
-      </w:r>
-      <w:r>
-        <w:rPr>
-          <w:rFonts w:ascii="宋体" w:eastAsia="宋体" w:hAnsi="宋体" w:cs="Times New Roman" w:hint="eastAsia"/>
-          <w:szCs w:val="18"/>
-        </w:rPr>
-        <w:t>中追加了一些更短的指令。更小的程序还能减少指令缓存的未命中问题，从而节省了功耗（因为片外DRAM访问比片上SRAM访问耗能更多），也提高了性能。短的代码长度是ISA架构师的目标之一。</w:t>
-      </w:r>
-    </w:p>
-    <w:p>
-      <w:pPr>
-        <w:ind w:left="420" w:firstLineChars="200" w:firstLine="420"/>
-        <w:rPr>
-          <w:rFonts w:ascii="宋体" w:eastAsia="宋体" w:hAnsi="宋体" w:cs="Times New Roman"/>
-          <w:szCs w:val="18"/>
-        </w:rPr>
-      </w:pPr>
-      <w:r>
-        <w:rPr>
-          <w:rFonts w:ascii="宋体" w:eastAsia="宋体" w:hAnsi="宋体" w:cs="Times New Roman" w:hint="eastAsia"/>
-          <w:szCs w:val="18"/>
-        </w:rPr>
-        <w:t>x86-32</w:t>
-      </w:r>
-      <w:r>
-        <w:rPr>
-          <w:rFonts w:ascii="宋体" w:eastAsia="宋体" w:hAnsi="宋体" w:cs="Times New Roman"/>
-          <w:szCs w:val="18"/>
+          <w:rFonts w:ascii="宋体" w:eastAsia="宋体" w:hAnsi="宋体"/>
+          <w:szCs w:val="21"/>
+        </w:rPr>
+      </w:pPr>
+      <w:r>
+        <w:rPr>
+          <w:rFonts w:ascii="宋体" w:eastAsia="宋体" w:hAnsi="宋体" w:hint="eastAsia"/>
+          <w:b/>
+          <w:szCs w:val="21"/>
+        </w:rPr>
+        <w:t>易于编程/编译/链接</w:t>
+      </w:r>
+      <w:r>
+        <w:rPr>
+          <w:rFonts w:ascii="宋体" w:eastAsia="宋体" w:hAnsi="宋体" w:hint="eastAsia"/>
+          <w:b/>
+          <w:szCs w:val="21"/>
         </w:rPr>
         <w:t xml:space="preserve"> </w:t>
       </w:r>
       <w:r>
         <w:rPr>
-          <w:rFonts w:ascii="宋体" w:eastAsia="宋体" w:hAnsi="宋体" w:cs="Times New Roman" w:hint="eastAsia"/>
-          <w:szCs w:val="18"/>
-        </w:rPr>
-        <w:t>ISA的指令可以短至1字节，也可以长达15字节。</w:t>
-      </w:r>
-      <w:r>
-        <w:rPr>
-          <w:rFonts w:ascii="宋体" w:eastAsia="宋体" w:hAnsi="宋体" w:cs="Times New Roman" w:hint="eastAsia"/>
-          <w:szCs w:val="18"/>
-        </w:rPr>
-        <w:t>你可能会</w:t>
-      </w:r>
-      <w:r>
-        <w:rPr>
-          <w:rFonts w:ascii="宋体" w:eastAsia="宋体" w:hAnsi="宋体" w:cs="Times New Roman" w:hint="eastAsia"/>
-          <w:szCs w:val="18"/>
-        </w:rPr>
-        <w:t>觉得x86的这种可变字节长度的指令写成的程序一定会比用一些ISA（比如ARM-32，RISC-V）中32位定长指令要更短。逻辑上，</w:t>
-      </w:r>
-      <w:r>
-        <w:rPr>
-          <w:rFonts w:ascii="宋体" w:eastAsia="宋体" w:hAnsi="宋体" w:cs="Times New Roman" w:hint="eastAsia"/>
-          <w:szCs w:val="18"/>
-        </w:rPr>
-        <w:t>可变</w:t>
-      </w:r>
-      <w:r>
-        <w:rPr>
-          <w:rFonts w:ascii="宋体" w:eastAsia="宋体" w:hAnsi="宋体" w:cs="Times New Roman" w:hint="eastAsia"/>
-          <w:szCs w:val="18"/>
-        </w:rPr>
-        <w:t>字节长度指令</w:t>
-      </w:r>
-      <w:r>
-        <w:rPr>
-          <w:rFonts w:ascii="宋体" w:eastAsia="宋体" w:hAnsi="宋体" w:cs="Times New Roman" w:hint="eastAsia"/>
-          <w:szCs w:val="18"/>
-        </w:rPr>
-        <w:t>的程序</w:t>
-      </w:r>
-      <w:r>
-        <w:rPr>
-          <w:rFonts w:ascii="宋体" w:eastAsia="宋体" w:hAnsi="宋体" w:cs="Times New Roman" w:hint="eastAsia"/>
-          <w:szCs w:val="18"/>
-        </w:rPr>
-        <w:t>也应该小于仅由16位和32位定长指令组成给的ISA（比如Thumb-2和</w:t>
-      </w:r>
-      <w:r>
-        <w:rPr>
-          <w:rFonts w:ascii="宋体" w:eastAsia="宋体" w:hAnsi="宋体" w:cs="Times New Roman" w:hint="eastAsia"/>
-          <w:szCs w:val="18"/>
-        </w:rPr>
-        <w:t>使用RV32C扩展的</w:t>
-      </w:r>
-      <w:r>
-        <w:rPr>
-          <w:rFonts w:ascii="宋体" w:eastAsia="宋体" w:hAnsi="宋体" w:cs="Times New Roman" w:hint="eastAsia"/>
-          <w:szCs w:val="18"/>
-        </w:rPr>
-        <w:t>RISC-</w:t>
-      </w:r>
-      <w:r>
-        <w:rPr>
-          <w:rFonts w:ascii="宋体" w:eastAsia="宋体" w:hAnsi="宋体" w:cs="Times New Roman"/>
-          <w:szCs w:val="18"/>
-        </w:rPr>
-        <w:t>V</w:t>
-      </w:r>
-      <w:r>
-        <w:rPr>
-          <w:rFonts w:ascii="宋体" w:eastAsia="宋体" w:hAnsi="宋体" w:cs="Times New Roman" w:hint="eastAsia"/>
-          <w:szCs w:val="18"/>
-        </w:rPr>
-        <w:t>，参见第七章</w:t>
-      </w:r>
-      <w:r>
-        <w:rPr>
-          <w:rFonts w:ascii="宋体" w:eastAsia="宋体" w:hAnsi="宋体" w:cs="Times New Roman"/>
-          <w:szCs w:val="18"/>
-        </w:rPr>
-        <w:t>）</w:t>
-      </w:r>
-      <w:r>
-        <w:rPr>
-          <w:rFonts w:ascii="宋体" w:eastAsia="宋体" w:hAnsi="宋体" w:cs="Times New Roman" w:hint="eastAsia"/>
-          <w:szCs w:val="18"/>
-        </w:rPr>
-        <w:t>。图1.5显示，当所有指令都是32位长时，ARM-32和RISC-V代码比x86-32长6%到9%，而令人惊讶的是，x86-32代码比</w:t>
-      </w:r>
-      <w:r>
-        <w:rPr>
-          <w:rFonts w:ascii="宋体" w:eastAsia="宋体" w:hAnsi="宋体" w:cs="Times New Roman" w:hint="eastAsia"/>
-          <w:szCs w:val="18"/>
-        </w:rPr>
-        <w:t>同时提供16位和32位指令的压缩版本（Thumb-2和</w:t>
-      </w:r>
-      <w:r>
-        <w:rPr>
-          <w:rFonts w:ascii="宋体" w:eastAsia="宋体" w:hAnsi="宋体" w:cs="Times New Roman" w:hint="eastAsia"/>
-          <w:szCs w:val="18"/>
-        </w:rPr>
-        <w:t>RV32C</w:t>
-      </w:r>
-      <w:r>
-        <w:rPr>
-          <w:rFonts w:ascii="宋体" w:eastAsia="宋体" w:hAnsi="宋体" w:cs="Times New Roman" w:hint="eastAsia"/>
-          <w:szCs w:val="18"/>
-        </w:rPr>
-        <w:t>）</w:t>
-      </w:r>
-      <w:r>
-        <w:rPr>
-          <w:rFonts w:ascii="宋体" w:eastAsia="宋体" w:hAnsi="宋体" w:cs="Times New Roman" w:hint="eastAsia"/>
-          <w:szCs w:val="18"/>
-        </w:rPr>
-        <w:t>大26%。</w:t>
-      </w:r>
-    </w:p>
-    <w:p>
-      <w:pPr>
-        <w:ind w:left="420" w:firstLineChars="200" w:firstLine="420"/>
-        <w:rPr>
-          <w:rFonts w:ascii="宋体" w:eastAsia="宋体" w:hAnsi="宋体" w:cs="Times New Roman"/>
-          <w:szCs w:val="18"/>
-        </w:rPr>
-      </w:pPr>
-      <w:r>
-        <w:rPr>
-          <w:rFonts w:ascii="宋体" w:eastAsia="宋体" w:hAnsi="宋体" w:cs="Times New Roman" w:hint="eastAsia"/>
-          <w:szCs w:val="18"/>
-        </w:rPr>
-        <w:t>虽然使用新的可变字节长度指令的新ISA可能会导致比RV32C和Thumb-2更短的代码，但20世纪70年代第一个x86的架构师有不同的担忧。此外，考虑到增量ISA（第1.2节）对于向后二进制兼容性的要求，数百条新的x86-32指令比预期</w:t>
-      </w:r>
-      <w:r>
-        <w:rPr>
-          <w:rFonts w:ascii="宋体" w:eastAsia="宋体" w:hAnsi="宋体" w:cs="Times New Roman" w:hint="eastAsia"/>
-          <w:szCs w:val="18"/>
-        </w:rPr>
-        <w:t>要长</w:t>
-      </w:r>
-      <w:r>
-        <w:rPr>
-          <w:rFonts w:ascii="宋体" w:eastAsia="宋体" w:hAnsi="宋体" w:cs="Times New Roman" w:hint="eastAsia"/>
-          <w:szCs w:val="18"/>
-        </w:rPr>
-        <w:t>。它们承担了一到两个字节长的前缀，这迫使它们使用原始x86的有限的空余操作码空间。</w:t>
-      </w:r>
-    </w:p>
-    <w:p>
-      <w:pPr>
-        <w:ind w:left="420" w:firstLineChars="200" w:firstLine="422"/>
-        <w:rPr>
-          <w:rFonts w:ascii="宋体" w:eastAsia="宋体" w:hAnsi="宋体"/>
-          <w:szCs w:val="21"/>
-        </w:rPr>
-      </w:pPr>
-      <w:r>
-        <w:rPr>
-          <w:rFonts w:ascii="宋体" w:eastAsia="宋体" w:hAnsi="宋体" w:hint="eastAsia"/>
-          <w:b/>
-          <w:szCs w:val="21"/>
-        </w:rPr>
-        <w:t>易于编程/编译/链接</w:t>
-      </w:r>
-      <w:r>
-        <w:rPr>
-          <w:rFonts w:ascii="宋体" w:eastAsia="宋体" w:hAnsi="宋体" w:hint="eastAsia"/>
-          <w:b/>
-          <w:szCs w:val="21"/>
-        </w:rPr>
-        <w:t xml:space="preserve"> </w:t>
-      </w:r>
-      <w:r>
-        <w:rPr>
-          <w:rFonts w:ascii="宋体" w:eastAsia="宋体" w:hAnsi="宋体" w:hint="eastAsia"/>
-          <w:szCs w:val="21"/>
-        </w:rPr>
-        <w:t>由于寄存器中的数据访问起来要比存储器中的快得多，编译器在寄存器方面一定要做得很好。这件事在有许多寄存器的时候变得更加容易。鉴于这</w:t>
-      </w:r>
-      <w:r>
-        <w:rPr>
-          <w:rFonts w:ascii="宋体" w:eastAsia="宋体" w:hAnsi="宋体" w:hint="eastAsia"/>
-          <w:szCs w:val="21"/>
-        </w:rPr>
-        <w:lastRenderedPageBreak/>
-        <w:t>一点，ARM-32有16个寄存器，而x86-32只有8个。大多数现代ISA（包括RISC-V）</w:t>
+          <w:rFonts w:ascii="宋体" w:eastAsia="宋体" w:hAnsi="宋体" w:hint="eastAsia"/>
+          <w:szCs w:val="21"/>
+        </w:rPr>
+        <w:t>由于寄存器中的数据访问起来要比存储器中的快得多，编译器在寄存器方面一定要做得很好。这件事在有许多寄存器的时候变得更加容易。鉴于这一点，ARM-32有16个寄存器，而x86-32只有8个。大多数现代ISA（包括RISC-V）</w:t>
       </w:r>
       <w:r>
         <w:rPr>
@@ -4112,7 +6211,7 @@
         <w:ind w:left="480" w:firstLineChars="0" w:firstLine="360"/>
         <w:jc w:val="left"/>
         <w:rPr>
-          <w:rFonts w:ascii="宋体" w:eastAsia="宋体" w:hAnsi="宋体" w:cs="Times New Roman" w:hint="eastAsia"/>
+          <w:rFonts w:ascii="宋体" w:eastAsia="宋体" w:hAnsi="宋体" w:cs="Times New Roman"/>
           <w:szCs w:val="18"/>
         </w:rPr>
       </w:pPr>
@@ -4315,6 +6414,7 @@
           <w:rFonts w:ascii="宋体" w:eastAsia="宋体" w:hAnsi="宋体" w:cs="Times New Roman" w:hint="eastAsia"/>
           <w:szCs w:val="18"/>
         </w:rPr>
+        <w:lastRenderedPageBreak/>
         <w:t>第八章介绍了矢量扩展RV32V。当与众多强力的单指令多数据（SIMD）指令</w:t>
       </w:r>
       <w:r>
@@ -4386,15 +6486,7 @@
           <w:rFonts w:ascii="宋体" w:eastAsia="宋体" w:hAnsi="宋体" w:cs="Times New Roman" w:hint="eastAsia"/>
           <w:szCs w:val="18"/>
         </w:rPr>
-        <w:t>第十章介绍了系统指令，说明了RISC-V如何处理分页以及Machine、User和</w:t>
-      </w:r>
-      <w:r>
-        <w:rPr>
-          <w:rFonts w:ascii="宋体" w:eastAsia="宋体" w:hAnsi="宋体" w:cs="Times New Roman" w:hint="eastAsia"/>
-          <w:szCs w:val="18"/>
-        </w:rPr>
-        <w:lastRenderedPageBreak/>
-        <w:t>Supervisor权限模式。</w:t>
+        <w:t>第十章介绍了系统指令，说明了RISC-V如何处理分页以及Machine、User和Supervisor权限模式。</w:t>
       </w:r>
     </w:p>
     <w:p>
@@ -4567,6 +6659,253 @@
         </w:rPr>
         <w:t>，它以过去ISA所犯过的错误为鉴。RISC-V架构师的目标是让它在从最小的到最快的所有计算设备上都能有效工作。遵循冯诺依曼70年前的建议，这个ISA强调简洁性来保证它的低成本，同时有着大量的寄存器和透明的指令执行速度，从而帮助编译器和汇编语言程序员将实际的重要问题转换为适当的高效代码。</w:t>
       </w:r>
+    </w:p>
+    <w:p>
+      <w:pPr>
+        <w:pStyle w:val="a3"/>
+        <w:ind w:left="480" w:firstLineChars="0" w:firstLine="360"/>
+        <w:jc w:val="left"/>
+        <w:rPr>
+          <w:rFonts w:ascii="宋体" w:eastAsia="宋体" w:hAnsi="宋体" w:cs="Times New Roman"/>
+          <w:szCs w:val="18"/>
+        </w:rPr>
+      </w:pPr>
+      <w:r>
+        <w:rPr>
+          <w:noProof/>
+        </w:rPr>
+        <w:drawing>
+          <wp:inline distT="0" distB="0" distL="0" distR="0" wp14:anchorId="60BA9945" wp14:editId="30A078F9">
+            <wp:extent cx="4377267" cy="806311"/>
+            <wp:effectExtent l="0" t="0" r="4445" b="0"/>
+            <wp:docPr id="12" name="图片 12"/>
+            <wp:cNvGraphicFramePr>
+              <a:graphicFrameLocks xmlns:a="http://schemas.openxmlformats.org/drawingml/2006/main" noChangeAspect="1"/>
+            </wp:cNvGraphicFramePr>
+            <a:graphic xmlns:a="http://schemas.openxmlformats.org/drawingml/2006/main">
+              <a:graphicData uri="http://schemas.openxmlformats.org/drawingml/2006/picture">
+                <pic:pic xmlns:pic="http://schemas.openxmlformats.org/drawingml/2006/picture">
+                  <pic:nvPicPr>
+                    <pic:cNvPr id="1" name=""/>
+                    <pic:cNvPicPr/>
+                  </pic:nvPicPr>
+                  <pic:blipFill>
+                    <a:blip r:embed="rId13"/>
+                    <a:stretch>
+                      <a:fillRect/>
+                    </a:stretch>
+                  </pic:blipFill>
+                  <pic:spPr>
+                    <a:xfrm>
+                      <a:off x="0" y="0"/>
+                      <a:ext cx="4424722" cy="815052"/>
+                    </a:xfrm>
+                    <a:prstGeom prst="rect">
+                      <a:avLst/>
+                    </a:prstGeom>
+                  </pic:spPr>
+                </pic:pic>
+              </a:graphicData>
+            </a:graphic>
+          </wp:inline>
+        </w:drawing>
+      </w:r>
+    </w:p>
+    <w:p>
+      <w:pPr>
+        <w:autoSpaceDE w:val="0"/>
+        <w:autoSpaceDN w:val="0"/>
+        <w:adjustRightInd w:val="0"/>
+        <w:ind w:left="420"/>
+        <w:rPr>
+          <w:rFonts w:ascii="宋体" w:eastAsia="宋体" w:hAnsi="宋体"/>
+          <w:b/>
+          <w:sz w:val="18"/>
+          <w:szCs w:val="18"/>
+        </w:rPr>
+      </w:pPr>
+      <w:r>
+        <w:rPr>
+          <w:rFonts w:ascii="宋体" w:eastAsia="宋体" w:hAnsi="宋体" w:hint="eastAsia"/>
+          <w:b/>
+          <w:sz w:val="18"/>
+          <w:szCs w:val="18"/>
+        </w:rPr>
+        <w:t>图</w:t>
+      </w:r>
+      <w:r>
+        <w:rPr>
+          <w:rFonts w:ascii="宋体" w:eastAsia="宋体" w:hAnsi="宋体"/>
+          <w:b/>
+          <w:sz w:val="18"/>
+          <w:szCs w:val="18"/>
+        </w:rPr>
+        <w:t>1.6：ISA手册的页数和字数</w:t>
+      </w:r>
+      <w:r>
+        <w:rPr>
+          <w:rFonts w:ascii="宋体" w:eastAsia="宋体" w:hAnsi="宋体" w:hint="eastAsia"/>
+          <w:b/>
+          <w:sz w:val="18"/>
+          <w:szCs w:val="18"/>
+        </w:rPr>
+        <w:t>来自</w:t>
+      </w:r>
+      <w:bookmarkStart w:id="0" w:name="_GoBack"/>
+      <w:bookmarkEnd w:id="0"/>
+      <w:r>
+        <w:rPr>
+          <w:rFonts w:ascii="宋体" w:eastAsia="宋体" w:hAnsi="宋体"/>
+          <w:b/>
+          <w:sz w:val="18"/>
+          <w:szCs w:val="18"/>
+        </w:rPr>
+        <w:t xml:space="preserve">[Waterman and </w:t>
+      </w:r>
+      <w:proofErr w:type="spellStart"/>
+      <w:r>
+        <w:rPr>
+          <w:rFonts w:ascii="宋体" w:eastAsia="宋体" w:hAnsi="宋体"/>
+          <w:b/>
+          <w:sz w:val="18"/>
+          <w:szCs w:val="18"/>
+        </w:rPr>
+        <w:t>Asanovi'c</w:t>
+      </w:r>
+      <w:proofErr w:type="spellEnd"/>
+      <w:r>
+        <w:rPr>
+          <w:rFonts w:ascii="宋体" w:eastAsia="宋体" w:hAnsi="宋体"/>
+          <w:b/>
+          <w:sz w:val="18"/>
+          <w:szCs w:val="18"/>
+        </w:rPr>
+        <w:t xml:space="preserve"> 2017a]，[Waterman and </w:t>
+      </w:r>
+      <w:proofErr w:type="spellStart"/>
+      <w:r>
+        <w:rPr>
+          <w:rFonts w:ascii="宋体" w:eastAsia="宋体" w:hAnsi="宋体"/>
+          <w:b/>
+          <w:sz w:val="18"/>
+          <w:szCs w:val="18"/>
+        </w:rPr>
+        <w:t>Asanovi'c</w:t>
+      </w:r>
+      <w:proofErr w:type="spellEnd"/>
+      <w:r>
+        <w:rPr>
+          <w:rFonts w:ascii="宋体" w:eastAsia="宋体" w:hAnsi="宋体"/>
+          <w:b/>
+          <w:sz w:val="18"/>
+          <w:szCs w:val="18"/>
+        </w:rPr>
+        <w:t xml:space="preserve"> 2017b]，[Intel Corporation 2016]，[ARM Ltd. 2014]。</w:t>
+      </w:r>
+      <w:r>
+        <w:rPr>
+          <w:rFonts w:ascii="宋体" w:eastAsia="宋体" w:hAnsi="宋体" w:hint="eastAsia"/>
+          <w:b/>
+          <w:sz w:val="18"/>
+          <w:szCs w:val="18"/>
+        </w:rPr>
+        <w:t>读完需要的时间按</w:t>
+      </w:r>
+      <w:r>
+        <w:rPr>
+          <w:rFonts w:ascii="宋体" w:eastAsia="宋体" w:hAnsi="宋体"/>
+          <w:b/>
+          <w:sz w:val="18"/>
+          <w:szCs w:val="18"/>
+        </w:rPr>
+        <w:t>每</w:t>
+      </w:r>
+      <w:r>
+        <w:rPr>
+          <w:rFonts w:ascii="宋体" w:eastAsia="宋体" w:hAnsi="宋体" w:hint="eastAsia"/>
+          <w:b/>
+          <w:sz w:val="18"/>
+          <w:szCs w:val="18"/>
+        </w:rPr>
+        <w:t>分钟</w:t>
+      </w:r>
+      <w:r>
+        <w:rPr>
+          <w:rFonts w:ascii="宋体" w:eastAsia="宋体" w:hAnsi="宋体"/>
+          <w:b/>
+          <w:sz w:val="18"/>
+          <w:szCs w:val="18"/>
+        </w:rPr>
+        <w:t>读200</w:t>
+      </w:r>
+      <w:r>
+        <w:rPr>
+          <w:rFonts w:ascii="宋体" w:eastAsia="宋体" w:hAnsi="宋体" w:hint="eastAsia"/>
+          <w:b/>
+          <w:sz w:val="18"/>
+          <w:szCs w:val="18"/>
+        </w:rPr>
+        <w:t>个单词</w:t>
+      </w:r>
+      <w:r>
+        <w:rPr>
+          <w:rFonts w:ascii="宋体" w:eastAsia="宋体" w:hAnsi="宋体"/>
+          <w:b/>
+          <w:sz w:val="18"/>
+          <w:szCs w:val="18"/>
+        </w:rPr>
+        <w:t>，每周</w:t>
+      </w:r>
+      <w:r>
+        <w:rPr>
+          <w:rFonts w:ascii="宋体" w:eastAsia="宋体" w:hAnsi="宋体" w:hint="eastAsia"/>
+          <w:b/>
+          <w:sz w:val="18"/>
+          <w:szCs w:val="18"/>
+        </w:rPr>
+        <w:t>读</w:t>
+      </w:r>
+      <w:r>
+        <w:rPr>
+          <w:rFonts w:ascii="宋体" w:eastAsia="宋体" w:hAnsi="宋体"/>
+          <w:b/>
+          <w:sz w:val="18"/>
+          <w:szCs w:val="18"/>
+        </w:rPr>
+        <w:t>40小时</w:t>
+      </w:r>
+      <w:r>
+        <w:rPr>
+          <w:rFonts w:ascii="宋体" w:eastAsia="宋体" w:hAnsi="宋体" w:hint="eastAsia"/>
+          <w:b/>
+          <w:sz w:val="18"/>
+          <w:szCs w:val="18"/>
+        </w:rPr>
+        <w:t>计算</w:t>
+      </w:r>
+      <w:r>
+        <w:rPr>
+          <w:rFonts w:ascii="宋体" w:eastAsia="宋体" w:hAnsi="宋体"/>
+          <w:b/>
+          <w:sz w:val="18"/>
+          <w:szCs w:val="18"/>
+        </w:rPr>
+        <w:t>。 基于[Baumann 2017]的图1的一部分。</w:t>
+      </w:r>
+    </w:p>
+    <w:p>
+      <w:pPr>
+        <w:autoSpaceDE w:val="0"/>
+        <w:autoSpaceDN w:val="0"/>
+        <w:adjustRightInd w:val="0"/>
+        <w:ind w:left="420"/>
+        <w:rPr>
+          <w:rFonts w:ascii="宋体" w:eastAsia="宋体" w:hAnsi="宋体" w:hint="eastAsia"/>
+          <w:b/>
+          <w:sz w:val="18"/>
+          <w:szCs w:val="18"/>
+        </w:rPr>
+      </w:pPr>
     </w:p>
     <w:p>
       <w:pPr>
@@ -4761,7 +7100,15 @@
           <w:rFonts w:ascii="宋体" w:eastAsia="宋体" w:hAnsi="宋体" w:cs="Times New Roman" w:hint="eastAsia"/>
           <w:szCs w:val="18"/>
         </w:rPr>
-        <w:t>的免费的，共享的实现成为可能，从而降低了成本，也减少了将不为人知的邪恶秘密隐藏在处理器之中的可能性。</w:t>
+        <w:t>的免费的，共享的实现成为可能，从而降低了成本，也减少了将不为人知的邪恶秘密隐</w:t>
+      </w:r>
+      <w:r>
+        <w:rPr>
+          <w:rFonts w:ascii="宋体" w:eastAsia="宋体" w:hAnsi="宋体" w:cs="Times New Roman" w:hint="eastAsia"/>
+          <w:szCs w:val="18"/>
+        </w:rPr>
+        <w:lastRenderedPageBreak/>
+        <w:t>藏在处理器之中的可能性。</w:t>
       </w:r>
     </w:p>
     <w:p>
@@ -4862,7 +7209,7 @@
         <w:ind w:left="480" w:firstLineChars="0" w:firstLine="0"/>
         <w:jc w:val="left"/>
         <w:rPr>
-          <w:rFonts w:ascii="宋体" w:eastAsia="宋体" w:hAnsi="宋体" w:hint="eastAsia"/>
+          <w:rFonts w:ascii="宋体" w:eastAsia="宋体" w:hAnsi="宋体"/>
           <w:color w:val="595959" w:themeColor="text1" w:themeTint="A6"/>
           <w:sz w:val="24"/>
           <w:szCs w:val="24"/>
@@ -4877,8 +7224,6 @@
         </w:rPr>
         <w:t>……</w:t>
       </w:r>
-      <w:bookmarkStart w:id="0" w:name="_GoBack"/>
-      <w:bookmarkEnd w:id="0"/>
     </w:p>
     <w:sectPr>
       <w:pgSz w:w="11906" w:h="16838"/>
@@ -5904,6 +8249,29 @@
       <w:color w:val="808080"/>
     </w:rPr>
   </w:style>
+  <w:style w:type="character" w:styleId="a6">
+    <w:name w:val="Hyperlink"/>
+    <w:basedOn w:val="a0"/>
+    <w:uiPriority w:val="99"/>
+    <w:unhideWhenUsed/>
+    <w:rsid w:val="00A34D58"/>
+    <w:rPr>
+      <w:color w:val="0563C1" w:themeColor="hyperlink"/>
+      <w:u w:val="single"/>
+    </w:rPr>
+  </w:style>
+  <w:style w:type="character" w:styleId="a7">
+    <w:name w:val="Unresolved Mention"/>
+    <w:basedOn w:val="a0"/>
+    <w:uiPriority w:val="99"/>
+    <w:semiHidden/>
+    <w:unhideWhenUsed/>
+    <w:rsid w:val="00A34D58"/>
+    <w:rPr>
+      <w:color w:val="605E5C"/>
+      <w:shd w:val="clear" w:color="auto" w:fill="E1DFDD"/>
+    </w:rPr>
+  </w:style>
 </w:styles>
 </file>
 
@@ -6200,4 +8568,16 @@
     </a:ext>
   </a:extLst>
 </a:theme>
+</file>
+
+<file path=customXml/item1.xml><?xml version="1.0" encoding="utf-8"?>
+<b:Sources xmlns:b="http://schemas.openxmlformats.org/officeDocument/2006/bibliography" xmlns="http://schemas.openxmlformats.org/officeDocument/2006/bibliography" SelectedStyle="\APASixthEditionOfficeOnline.xsl" StyleName="APA" Version="6"/>
+</file>
+
+<file path=customXml/itemProps1.xml><?xml version="1.0" encoding="utf-8"?>
+<ds:datastoreItem xmlns:ds="http://schemas.openxmlformats.org/officeDocument/2006/customXml" ds:itemID="{6CBC6E2A-961A-498B-92E1-EA777F303462}">
+  <ds:schemaRefs>
+    <ds:schemaRef ds:uri="http://schemas.openxmlformats.org/officeDocument/2006/bibliography"/>
+  </ds:schemaRefs>
+</ds:datastoreItem>
 </file>
</xml_diff>

<commit_message>
The format is handled
</commit_message>
<xml_diff>
--- a/docx version/Chapter 1.docx
+++ b/docx version/Chapter 1.docx
@@ -249,19 +249,21 @@
                               <w:rPr>
                                 <w:rFonts w:ascii="黑体" w:eastAsia="黑体" w:hAnsi="黑体"/>
                                 <w:b/>
-                                <w:sz w:val="15"/>
-                                <w:szCs w:val="15"/>
+                                <w:sz w:val="18"/>
+                                <w:szCs w:val="18"/>
                               </w:rPr>
                             </w:pPr>
+                            <w:bookmarkStart w:id="0" w:name="_GoBack"/>
                             <w:r>
                               <w:rPr>
                                 <w:rFonts w:ascii="黑体" w:eastAsia="黑体" w:hAnsi="黑体" w:hint="eastAsia"/>
                                 <w:b/>
-                                <w:sz w:val="15"/>
-                                <w:szCs w:val="15"/>
+                                <w:sz w:val="18"/>
+                                <w:szCs w:val="18"/>
                               </w:rPr>
                               <w:t>列奥纳多·达·芬奇</w:t>
                             </w:r>
+                            <w:bookmarkEnd w:id="0"/>
                           </w:p>
                           <w:p>
                             <w:pPr>
@@ -396,19 +398,21 @@
                         <w:rPr>
                           <w:rFonts w:ascii="黑体" w:eastAsia="黑体" w:hAnsi="黑体"/>
                           <w:b/>
-                          <w:sz w:val="15"/>
-                          <w:szCs w:val="15"/>
+                          <w:sz w:val="18"/>
+                          <w:szCs w:val="18"/>
                         </w:rPr>
                       </w:pPr>
+                      <w:bookmarkStart w:id="1" w:name="_GoBack"/>
                       <w:r>
                         <w:rPr>
                           <w:rFonts w:ascii="黑体" w:eastAsia="黑体" w:hAnsi="黑体" w:hint="eastAsia"/>
                           <w:b/>
-                          <w:sz w:val="15"/>
-                          <w:szCs w:val="15"/>
+                          <w:sz w:val="18"/>
+                          <w:szCs w:val="18"/>
                         </w:rPr>
                         <w:t>列奥纳多·达·芬奇</w:t>
                       </w:r>
+                      <w:bookmarkEnd w:id="1"/>
                     </w:p>
                     <w:p>
                       <w:pPr>
@@ -16839,7 +16843,6 @@
                                 <w:szCs w:val="15"/>
                               </w:rPr>
                             </w:pPr>
-                            <w:bookmarkStart w:id="0" w:name="_GoBack"/>
                             <w:r>
                               <w:rPr>
                                 <w:rFonts w:ascii="黑体" w:eastAsia="黑体" w:hAnsi="黑体"/>
@@ -16912,7 +16915,6 @@
                               </w:rPr>
                               <w:t>编写的！</w:t>
                             </w:r>
-                            <w:bookmarkEnd w:id="0"/>
                           </w:p>
                         </w:txbxContent>
                       </wps:txbx>
@@ -16945,7 +16947,6 @@
                           <w:szCs w:val="15"/>
                         </w:rPr>
                       </w:pPr>
-                      <w:bookmarkStart w:id="1" w:name="_GoBack"/>
                       <w:r>
                         <w:rPr>
                           <w:rFonts w:ascii="黑体" w:eastAsia="黑体" w:hAnsi="黑体"/>
@@ -17018,7 +17019,6 @@
                         </w:rPr>
                         <w:t>编写的！</w:t>
                       </w:r>
-                      <w:bookmarkEnd w:id="1"/>
                     </w:p>
                   </w:txbxContent>
                 </v:textbox>
@@ -21119,7 +21119,7 @@
 </file>
 
 <file path=customXml/itemProps1.xml><?xml version="1.0" encoding="utf-8"?>
-<ds:datastoreItem xmlns:ds="http://schemas.openxmlformats.org/officeDocument/2006/customXml" ds:itemID="{4D09BB93-AF96-4312-B60C-4839600C3BBE}">
+<ds:datastoreItem xmlns:ds="http://schemas.openxmlformats.org/officeDocument/2006/customXml" ds:itemID="{CC0B9AAD-743A-43A1-8C47-C87E4916B1F9}">
   <ds:schemaRefs>
     <ds:schemaRef ds:uri="http://schemas.openxmlformats.org/officeDocument/2006/bibliography"/>
   </ds:schemaRefs>

</xml_diff>